<commit_message>
Table of Contents update
</commit_message>
<xml_diff>
--- a/Test Plan/Evaluation & Teamwork Modules Test Plan v3.0 (in progress).docx
+++ b/Test Plan/Evaluation & Teamwork Modules Test Plan v3.0 (in progress).docx
@@ -397,7 +397,7 @@
         </w:rPr>
       </w:sdtEndPr>
       <w:sdtContent>
-        <w:bookmarkStart w:id="2" w:name="_Toc401759832" w:displacedByCustomXml="prev"/>
+        <w:bookmarkStart w:id="2" w:name="_Toc401764726" w:displacedByCustomXml="prev"/>
         <w:p>
           <w:pPr>
             <w:pStyle w:val="Heading1"/>
@@ -440,7 +440,7 @@
             </w:rPr>
             <w:fldChar w:fldCharType="separate"/>
           </w:r>
-          <w:hyperlink w:anchor="_Toc401759832" w:history="1">
+          <w:hyperlink w:anchor="_Toc401764726" w:history="1">
             <w:r>
               <w:rPr>
                 <w:rStyle w:val="Hyperlink"/>
@@ -467,7 +467,7 @@
                 <w:noProof/>
                 <w:webHidden/>
               </w:rPr>
-              <w:instrText xml:space="preserve"> PAGEREF _Toc401759832 \h </w:instrText>
+              <w:instrText xml:space="preserve"> PAGEREF _Toc401764726 \h </w:instrText>
             </w:r>
             <w:r>
               <w:rPr>
@@ -505,7 +505,7 @@
               <w:noProof/>
             </w:rPr>
           </w:pPr>
-          <w:hyperlink w:anchor="_Toc401759833" w:history="1">
+          <w:hyperlink w:anchor="_Toc401764727" w:history="1">
             <w:r>
               <w:rPr>
                 <w:rStyle w:val="Hyperlink"/>
@@ -545,7 +545,7 @@
                 <w:noProof/>
                 <w:webHidden/>
               </w:rPr>
-              <w:instrText xml:space="preserve"> PAGEREF _Toc401759833 \h </w:instrText>
+              <w:instrText xml:space="preserve"> PAGEREF _Toc401764727 \h </w:instrText>
             </w:r>
             <w:r>
               <w:rPr>
@@ -583,7 +583,7 @@
               <w:noProof/>
             </w:rPr>
           </w:pPr>
-          <w:hyperlink w:anchor="_Toc401759834" w:history="1">
+          <w:hyperlink w:anchor="_Toc401764728" w:history="1">
             <w:r>
               <w:rPr>
                 <w:rStyle w:val="Hyperlink"/>
@@ -623,7 +623,7 @@
                 <w:noProof/>
                 <w:webHidden/>
               </w:rPr>
-              <w:instrText xml:space="preserve"> PAGEREF _Toc401759834 \h </w:instrText>
+              <w:instrText xml:space="preserve"> PAGEREF _Toc401764728 \h </w:instrText>
             </w:r>
             <w:r>
               <w:rPr>
@@ -661,7 +661,7 @@
               <w:noProof/>
             </w:rPr>
           </w:pPr>
-          <w:hyperlink w:anchor="_Toc401759835" w:history="1">
+          <w:hyperlink w:anchor="_Toc401764729" w:history="1">
             <w:r>
               <w:rPr>
                 <w:rStyle w:val="Hyperlink"/>
@@ -701,7 +701,7 @@
                 <w:noProof/>
                 <w:webHidden/>
               </w:rPr>
-              <w:instrText xml:space="preserve"> PAGEREF _Toc401759835 \h </w:instrText>
+              <w:instrText xml:space="preserve"> PAGEREF _Toc401764729 \h </w:instrText>
             </w:r>
             <w:r>
               <w:rPr>
@@ -739,7 +739,7 @@
               <w:noProof/>
             </w:rPr>
           </w:pPr>
-          <w:hyperlink w:anchor="_Toc401759836" w:history="1">
+          <w:hyperlink w:anchor="_Toc401764730" w:history="1">
             <w:r>
               <w:rPr>
                 <w:rStyle w:val="Hyperlink"/>
@@ -779,7 +779,7 @@
                 <w:noProof/>
                 <w:webHidden/>
               </w:rPr>
-              <w:instrText xml:space="preserve"> PAGEREF _Toc401759836 \h </w:instrText>
+              <w:instrText xml:space="preserve"> PAGEREF _Toc401764730 \h </w:instrText>
             </w:r>
             <w:r>
               <w:rPr>
@@ -817,7 +817,7 @@
               <w:noProof/>
             </w:rPr>
           </w:pPr>
-          <w:hyperlink w:anchor="_Toc401759837" w:history="1">
+          <w:hyperlink w:anchor="_Toc401764731" w:history="1">
             <w:r>
               <w:rPr>
                 <w:rStyle w:val="Hyperlink"/>
@@ -857,7 +857,7 @@
                 <w:noProof/>
                 <w:webHidden/>
               </w:rPr>
-              <w:instrText xml:space="preserve"> PAGEREF _Toc401759837 \h </w:instrText>
+              <w:instrText xml:space="preserve"> PAGEREF _Toc401764731 \h </w:instrText>
             </w:r>
             <w:r>
               <w:rPr>
@@ -895,7 +895,7 @@
               <w:noProof/>
             </w:rPr>
           </w:pPr>
-          <w:hyperlink w:anchor="_Toc401759838" w:history="1">
+          <w:hyperlink w:anchor="_Toc401764732" w:history="1">
             <w:r>
               <w:rPr>
                 <w:rStyle w:val="Hyperlink"/>
@@ -935,7 +935,7 @@
                 <w:noProof/>
                 <w:webHidden/>
               </w:rPr>
-              <w:instrText xml:space="preserve"> PAGEREF _Toc401759838 \h </w:instrText>
+              <w:instrText xml:space="preserve"> PAGEREF _Toc401764732 \h </w:instrText>
             </w:r>
             <w:r>
               <w:rPr>
@@ -973,7 +973,7 @@
               <w:noProof/>
             </w:rPr>
           </w:pPr>
-          <w:hyperlink w:anchor="_Toc401759839" w:history="1">
+          <w:hyperlink w:anchor="_Toc401764733" w:history="1">
             <w:r>
               <w:rPr>
                 <w:rStyle w:val="Hyperlink"/>
@@ -1013,7 +1013,7 @@
                 <w:noProof/>
                 <w:webHidden/>
               </w:rPr>
-              <w:instrText xml:space="preserve"> PAGEREF _Toc401759839 \h </w:instrText>
+              <w:instrText xml:space="preserve"> PAGEREF _Toc401764733 \h </w:instrText>
             </w:r>
             <w:r>
               <w:rPr>
@@ -1051,7 +1051,7 @@
               <w:noProof/>
             </w:rPr>
           </w:pPr>
-          <w:hyperlink w:anchor="_Toc401759840" w:history="1">
+          <w:hyperlink w:anchor="_Toc401764734" w:history="1">
             <w:r>
               <w:rPr>
                 <w:rStyle w:val="Hyperlink"/>
@@ -1091,7 +1091,7 @@
                 <w:noProof/>
                 <w:webHidden/>
               </w:rPr>
-              <w:instrText xml:space="preserve"> PAGEREF _Toc401759840 \h </w:instrText>
+              <w:instrText xml:space="preserve"> PAGEREF _Toc401764734 \h </w:instrText>
             </w:r>
             <w:r>
               <w:rPr>
@@ -1129,7 +1129,7 @@
               <w:noProof/>
             </w:rPr>
           </w:pPr>
-          <w:hyperlink w:anchor="_Toc401759841" w:history="1">
+          <w:hyperlink w:anchor="_Toc401764735" w:history="1">
             <w:r>
               <w:rPr>
                 <w:rStyle w:val="Hyperlink"/>
@@ -1148,6 +1148,84 @@
                 <w:rStyle w:val="Hyperlink"/>
                 <w:noProof/>
               </w:rPr>
+              <w:t>Administration panel</w:t>
+            </w:r>
+            <w:r>
+              <w:rPr>
+                <w:noProof/>
+                <w:webHidden/>
+              </w:rPr>
+              <w:tab/>
+            </w:r>
+            <w:r>
+              <w:rPr>
+                <w:noProof/>
+                <w:webHidden/>
+              </w:rPr>
+              <w:fldChar w:fldCharType="begin"/>
+            </w:r>
+            <w:r>
+              <w:rPr>
+                <w:noProof/>
+                <w:webHidden/>
+              </w:rPr>
+              <w:instrText xml:space="preserve"> PAGEREF _Toc401764735 \h </w:instrText>
+            </w:r>
+            <w:r>
+              <w:rPr>
+                <w:noProof/>
+                <w:webHidden/>
+              </w:rPr>
+            </w:r>
+            <w:r>
+              <w:rPr>
+                <w:noProof/>
+                <w:webHidden/>
+              </w:rPr>
+              <w:fldChar w:fldCharType="separate"/>
+            </w:r>
+            <w:r>
+              <w:rPr>
+                <w:noProof/>
+                <w:webHidden/>
+              </w:rPr>
+              <w:t>6</w:t>
+            </w:r>
+            <w:r>
+              <w:rPr>
+                <w:noProof/>
+                <w:webHidden/>
+              </w:rPr>
+              <w:fldChar w:fldCharType="end"/>
+            </w:r>
+          </w:hyperlink>
+        </w:p>
+        <w:p>
+          <w:pPr>
+            <w:pStyle w:val="TOC3"/>
+            <w:rPr>
+              <w:noProof/>
+            </w:rPr>
+          </w:pPr>
+          <w:hyperlink w:anchor="_Toc401764736" w:history="1">
+            <w:r>
+              <w:rPr>
+                <w:rStyle w:val="Hyperlink"/>
+                <w:noProof/>
+              </w:rPr>
+              <w:t>3.1.1.</w:t>
+            </w:r>
+            <w:r>
+              <w:rPr>
+                <w:noProof/>
+              </w:rPr>
+              <w:tab/>
+            </w:r>
+            <w:r>
+              <w:rPr>
+                <w:rStyle w:val="Hyperlink"/>
+                <w:noProof/>
+              </w:rPr>
               <w:t>Evaluation modules</w:t>
             </w:r>
             <w:r>
@@ -1169,7 +1247,7 @@
                 <w:noProof/>
                 <w:webHidden/>
               </w:rPr>
-              <w:instrText xml:space="preserve"> PAGEREF _Toc401759841 \h </w:instrText>
+              <w:instrText xml:space="preserve"> PAGEREF _Toc401764736 \h </w:instrText>
             </w:r>
             <w:r>
               <w:rPr>
@@ -1190,6 +1268,84 @@
                 <w:webHidden/>
               </w:rPr>
               <w:t>6</w:t>
+            </w:r>
+            <w:r>
+              <w:rPr>
+                <w:noProof/>
+                <w:webHidden/>
+              </w:rPr>
+              <w:fldChar w:fldCharType="end"/>
+            </w:r>
+          </w:hyperlink>
+        </w:p>
+        <w:p>
+          <w:pPr>
+            <w:pStyle w:val="TOC3"/>
+            <w:rPr>
+              <w:noProof/>
+            </w:rPr>
+          </w:pPr>
+          <w:hyperlink w:anchor="_Toc401764737" w:history="1">
+            <w:r>
+              <w:rPr>
+                <w:rStyle w:val="Hyperlink"/>
+                <w:noProof/>
+              </w:rPr>
+              <w:t>3.1.2.</w:t>
+            </w:r>
+            <w:r>
+              <w:rPr>
+                <w:noProof/>
+              </w:rPr>
+              <w:tab/>
+            </w:r>
+            <w:r>
+              <w:rPr>
+                <w:rStyle w:val="Hyperlink"/>
+                <w:noProof/>
+              </w:rPr>
+              <w:t>Teamwork modules</w:t>
+            </w:r>
+            <w:r>
+              <w:rPr>
+                <w:noProof/>
+                <w:webHidden/>
+              </w:rPr>
+              <w:tab/>
+            </w:r>
+            <w:r>
+              <w:rPr>
+                <w:noProof/>
+                <w:webHidden/>
+              </w:rPr>
+              <w:fldChar w:fldCharType="begin"/>
+            </w:r>
+            <w:r>
+              <w:rPr>
+                <w:noProof/>
+                <w:webHidden/>
+              </w:rPr>
+              <w:instrText xml:space="preserve"> PAGEREF _Toc401764737 \h </w:instrText>
+            </w:r>
+            <w:r>
+              <w:rPr>
+                <w:noProof/>
+                <w:webHidden/>
+              </w:rPr>
+            </w:r>
+            <w:r>
+              <w:rPr>
+                <w:noProof/>
+                <w:webHidden/>
+              </w:rPr>
+              <w:fldChar w:fldCharType="separate"/>
+            </w:r>
+            <w:r>
+              <w:rPr>
+                <w:noProof/>
+                <w:webHidden/>
+              </w:rPr>
+              <w:t>7</w:t>
             </w:r>
             <w:r>
               <w:rPr>
@@ -1207,7 +1363,7 @@
               <w:noProof/>
             </w:rPr>
           </w:pPr>
-          <w:hyperlink w:anchor="_Toc401759842" w:history="1">
+          <w:hyperlink w:anchor="_Toc401764738" w:history="1">
             <w:r>
               <w:rPr>
                 <w:rStyle w:val="Hyperlink"/>
@@ -1226,7 +1382,7 @@
                 <w:rStyle w:val="Hyperlink"/>
                 <w:noProof/>
               </w:rPr>
-              <w:t>Teamwork modules</w:t>
+              <w:t>User interface</w:t>
             </w:r>
             <w:r>
               <w:rPr>
@@ -1247,7 +1403,7 @@
                 <w:noProof/>
                 <w:webHidden/>
               </w:rPr>
-              <w:instrText xml:space="preserve"> PAGEREF _Toc401759842 \h </w:instrText>
+              <w:instrText xml:space="preserve"> PAGEREF _Toc401764738 \h </w:instrText>
             </w:r>
             <w:r>
               <w:rPr>
@@ -1285,7 +1441,7 @@
               <w:noProof/>
             </w:rPr>
           </w:pPr>
-          <w:hyperlink w:anchor="_Toc401759843" w:history="1">
+          <w:hyperlink w:anchor="_Toc401764739" w:history="1">
             <w:r>
               <w:rPr>
                 <w:rStyle w:val="Hyperlink"/>
@@ -1325,7 +1481,7 @@
                 <w:noProof/>
                 <w:webHidden/>
               </w:rPr>
-              <w:instrText xml:space="preserve"> PAGEREF _Toc401759843 \h </w:instrText>
+              <w:instrText xml:space="preserve"> PAGEREF _Toc401764739 \h </w:instrText>
             </w:r>
             <w:r>
               <w:rPr>
@@ -1363,7 +1519,7 @@
               <w:noProof/>
             </w:rPr>
           </w:pPr>
-          <w:hyperlink w:anchor="_Toc401759844" w:history="1">
+          <w:hyperlink w:anchor="_Toc401764740" w:history="1">
             <w:r>
               <w:rPr>
                 <w:rStyle w:val="Hyperlink"/>
@@ -1403,7 +1559,7 @@
                 <w:noProof/>
                 <w:webHidden/>
               </w:rPr>
-              <w:instrText xml:space="preserve"> PAGEREF _Toc401759844 \h </w:instrText>
+              <w:instrText xml:space="preserve"> PAGEREF _Toc401764740 \h </w:instrText>
             </w:r>
             <w:r>
               <w:rPr>
@@ -1441,7 +1597,7 @@
               <w:noProof/>
             </w:rPr>
           </w:pPr>
-          <w:hyperlink w:anchor="_Toc401759845" w:history="1">
+          <w:hyperlink w:anchor="_Toc401764741" w:history="1">
             <w:r>
               <w:rPr>
                 <w:rStyle w:val="Hyperlink"/>
@@ -1481,7 +1637,7 @@
                 <w:noProof/>
                 <w:webHidden/>
               </w:rPr>
-              <w:instrText xml:space="preserve"> PAGEREF _Toc401759845 \h </w:instrText>
+              <w:instrText xml:space="preserve"> PAGEREF _Toc401764741 \h </w:instrText>
             </w:r>
             <w:r>
               <w:rPr>
@@ -1519,7 +1675,7 @@
               <w:noProof/>
             </w:rPr>
           </w:pPr>
-          <w:hyperlink w:anchor="_Toc401759846" w:history="1">
+          <w:hyperlink w:anchor="_Toc401764742" w:history="1">
             <w:r>
               <w:rPr>
                 <w:rStyle w:val="Hyperlink"/>
@@ -1559,7 +1715,7 @@
                 <w:noProof/>
                 <w:webHidden/>
               </w:rPr>
-              <w:instrText xml:space="preserve"> PAGEREF _Toc401759846 \h </w:instrText>
+              <w:instrText xml:space="preserve"> PAGEREF _Toc401764742 \h </w:instrText>
             </w:r>
             <w:r>
               <w:rPr>
@@ -1597,7 +1753,7 @@
               <w:noProof/>
             </w:rPr>
           </w:pPr>
-          <w:hyperlink w:anchor="_Toc401759847" w:history="1">
+          <w:hyperlink w:anchor="_Toc401764743" w:history="1">
             <w:r>
               <w:rPr>
                 <w:rStyle w:val="Hyperlink"/>
@@ -1637,7 +1793,7 @@
                 <w:noProof/>
                 <w:webHidden/>
               </w:rPr>
-              <w:instrText xml:space="preserve"> PAGEREF _Toc401759847 \h </w:instrText>
+              <w:instrText xml:space="preserve"> PAGEREF _Toc401764743 \h </w:instrText>
             </w:r>
             <w:r>
               <w:rPr>
@@ -1657,7 +1813,7 @@
                 <w:noProof/>
                 <w:webHidden/>
               </w:rPr>
-              <w:t>8</w:t>
+              <w:t>9</w:t>
             </w:r>
             <w:r>
               <w:rPr>
@@ -1675,7 +1831,7 @@
               <w:noProof/>
             </w:rPr>
           </w:pPr>
-          <w:hyperlink w:anchor="_Toc401759848" w:history="1">
+          <w:hyperlink w:anchor="_Toc401764744" w:history="1">
             <w:r>
               <w:rPr>
                 <w:rStyle w:val="Hyperlink"/>
@@ -1715,7 +1871,7 @@
                 <w:noProof/>
                 <w:webHidden/>
               </w:rPr>
-              <w:instrText xml:space="preserve"> PAGEREF _Toc401759848 \h </w:instrText>
+              <w:instrText xml:space="preserve"> PAGEREF _Toc401764744 \h </w:instrText>
             </w:r>
             <w:r>
               <w:rPr>
@@ -1753,7 +1909,7 @@
               <w:noProof/>
             </w:rPr>
           </w:pPr>
-          <w:hyperlink w:anchor="_Toc401759849" w:history="1">
+          <w:hyperlink w:anchor="_Toc401764745" w:history="1">
             <w:r>
               <w:rPr>
                 <w:rStyle w:val="Hyperlink"/>
@@ -1793,7 +1949,7 @@
                 <w:noProof/>
                 <w:webHidden/>
               </w:rPr>
-              <w:instrText xml:space="preserve"> PAGEREF _Toc401759849 \h </w:instrText>
+              <w:instrText xml:space="preserve"> PAGEREF _Toc401764745 \h </w:instrText>
             </w:r>
             <w:r>
               <w:rPr>
@@ -1813,7 +1969,7 @@
                 <w:noProof/>
                 <w:webHidden/>
               </w:rPr>
-              <w:t>9</w:t>
+              <w:t>10</w:t>
             </w:r>
             <w:r>
               <w:rPr>
@@ -1831,7 +1987,7 @@
               <w:noProof/>
             </w:rPr>
           </w:pPr>
-          <w:hyperlink w:anchor="_Toc401759850" w:history="1">
+          <w:hyperlink w:anchor="_Toc401764746" w:history="1">
             <w:r>
               <w:rPr>
                 <w:rStyle w:val="Hyperlink"/>
@@ -1871,7 +2027,7 @@
                 <w:noProof/>
                 <w:webHidden/>
               </w:rPr>
-              <w:instrText xml:space="preserve"> PAGEREF _Toc401759850 \h </w:instrText>
+              <w:instrText xml:space="preserve"> PAGEREF _Toc401764746 \h </w:instrText>
             </w:r>
             <w:r>
               <w:rPr>
@@ -1909,7 +2065,7 @@
               <w:noProof/>
             </w:rPr>
           </w:pPr>
-          <w:hyperlink w:anchor="_Toc401759851" w:history="1">
+          <w:hyperlink w:anchor="_Toc401764747" w:history="1">
             <w:r>
               <w:rPr>
                 <w:rStyle w:val="Hyperlink"/>
@@ -1949,7 +2105,7 @@
                 <w:noProof/>
                 <w:webHidden/>
               </w:rPr>
-              <w:instrText xml:space="preserve"> PAGEREF _Toc401759851 \h </w:instrText>
+              <w:instrText xml:space="preserve"> PAGEREF _Toc401764747 \h </w:instrText>
             </w:r>
             <w:r>
               <w:rPr>
@@ -1987,7 +2143,7 @@
               <w:noProof/>
             </w:rPr>
           </w:pPr>
-          <w:hyperlink w:anchor="_Toc401759852" w:history="1">
+          <w:hyperlink w:anchor="_Toc401764748" w:history="1">
             <w:r>
               <w:rPr>
                 <w:rStyle w:val="Hyperlink"/>
@@ -2027,7 +2183,7 @@
                 <w:noProof/>
                 <w:webHidden/>
               </w:rPr>
-              <w:instrText xml:space="preserve"> PAGEREF _Toc401759852 \h </w:instrText>
+              <w:instrText xml:space="preserve"> PAGEREF _Toc401764748 \h </w:instrText>
             </w:r>
             <w:r>
               <w:rPr>
@@ -2065,7 +2221,7 @@
               <w:noProof/>
             </w:rPr>
           </w:pPr>
-          <w:hyperlink w:anchor="_Toc401759853" w:history="1">
+          <w:hyperlink w:anchor="_Toc401764749" w:history="1">
             <w:r>
               <w:rPr>
                 <w:rStyle w:val="Hyperlink"/>
@@ -2105,7 +2261,7 @@
                 <w:noProof/>
                 <w:webHidden/>
               </w:rPr>
-              <w:instrText xml:space="preserve"> PAGEREF _Toc401759853 \h </w:instrText>
+              <w:instrText xml:space="preserve"> PAGEREF _Toc401764749 \h </w:instrText>
             </w:r>
             <w:r>
               <w:rPr>
@@ -2143,7 +2299,7 @@
               <w:noProof/>
             </w:rPr>
           </w:pPr>
-          <w:hyperlink w:anchor="_Toc401759854" w:history="1">
+          <w:hyperlink w:anchor="_Toc401764750" w:history="1">
             <w:r>
               <w:rPr>
                 <w:rStyle w:val="Hyperlink"/>
@@ -2183,7 +2339,7 @@
                 <w:noProof/>
                 <w:webHidden/>
               </w:rPr>
-              <w:instrText xml:space="preserve"> PAGEREF _Toc401759854 \h </w:instrText>
+              <w:instrText xml:space="preserve"> PAGEREF _Toc401764750 \h </w:instrText>
             </w:r>
             <w:r>
               <w:rPr>
@@ -2221,7 +2377,7 @@
               <w:noProof/>
             </w:rPr>
           </w:pPr>
-          <w:hyperlink w:anchor="_Toc401759855" w:history="1">
+          <w:hyperlink w:anchor="_Toc401764751" w:history="1">
             <w:r>
               <w:rPr>
                 <w:rStyle w:val="Hyperlink"/>
@@ -2261,7 +2417,7 @@
                 <w:noProof/>
                 <w:webHidden/>
               </w:rPr>
-              <w:instrText xml:space="preserve"> PAGEREF _Toc401759855 \h </w:instrText>
+              <w:instrText xml:space="preserve"> PAGEREF _Toc401764751 \h </w:instrText>
             </w:r>
             <w:r>
               <w:rPr>
@@ -2281,7 +2437,7 @@
                 <w:noProof/>
                 <w:webHidden/>
               </w:rPr>
-              <w:t>11</w:t>
+              <w:t>12</w:t>
             </w:r>
             <w:r>
               <w:rPr>
@@ -2299,7 +2455,7 @@
               <w:noProof/>
             </w:rPr>
           </w:pPr>
-          <w:hyperlink w:anchor="_Toc401759856" w:history="1">
+          <w:hyperlink w:anchor="_Toc401764752" w:history="1">
             <w:r>
               <w:rPr>
                 <w:rStyle w:val="Hyperlink"/>
@@ -2339,7 +2495,7 @@
                 <w:noProof/>
                 <w:webHidden/>
               </w:rPr>
-              <w:instrText xml:space="preserve"> PAGEREF _Toc401759856 \h </w:instrText>
+              <w:instrText xml:space="preserve"> PAGEREF _Toc401764752 \h </w:instrText>
             </w:r>
             <w:r>
               <w:rPr>
@@ -2377,7 +2533,7 @@
               <w:noProof/>
             </w:rPr>
           </w:pPr>
-          <w:hyperlink w:anchor="_Toc401759857" w:history="1">
+          <w:hyperlink w:anchor="_Toc401764753" w:history="1">
             <w:r>
               <w:rPr>
                 <w:rStyle w:val="Hyperlink"/>
@@ -2417,7 +2573,7 @@
                 <w:noProof/>
                 <w:webHidden/>
               </w:rPr>
-              <w:instrText xml:space="preserve"> PAGEREF _Toc401759857 \h </w:instrText>
+              <w:instrText xml:space="preserve"> PAGEREF _Toc401764753 \h </w:instrText>
             </w:r>
             <w:r>
               <w:rPr>
@@ -2455,7 +2611,7 @@
               <w:noProof/>
             </w:rPr>
           </w:pPr>
-          <w:hyperlink w:anchor="_Toc401759858" w:history="1">
+          <w:hyperlink w:anchor="_Toc401764754" w:history="1">
             <w:r>
               <w:rPr>
                 <w:rStyle w:val="Hyperlink"/>
@@ -2495,7 +2651,7 @@
                 <w:noProof/>
                 <w:webHidden/>
               </w:rPr>
-              <w:instrText xml:space="preserve"> PAGEREF _Toc401759858 \h </w:instrText>
+              <w:instrText xml:space="preserve"> PAGEREF _Toc401764754 \h </w:instrText>
             </w:r>
             <w:r>
               <w:rPr>
@@ -2533,7 +2689,7 @@
               <w:noProof/>
             </w:rPr>
           </w:pPr>
-          <w:hyperlink w:anchor="_Toc401759859" w:history="1">
+          <w:hyperlink w:anchor="_Toc401764755" w:history="1">
             <w:r>
               <w:rPr>
                 <w:rStyle w:val="Hyperlink"/>
@@ -2573,7 +2729,7 @@
                 <w:noProof/>
                 <w:webHidden/>
               </w:rPr>
-              <w:instrText xml:space="preserve"> PAGEREF _Toc401759859 \h </w:instrText>
+              <w:instrText xml:space="preserve"> PAGEREF _Toc401764755 \h </w:instrText>
             </w:r>
             <w:r>
               <w:rPr>
@@ -2593,7 +2749,7 @@
                 <w:noProof/>
                 <w:webHidden/>
               </w:rPr>
-              <w:t>12</w:t>
+              <w:t>13</w:t>
             </w:r>
             <w:r>
               <w:rPr>
@@ -2611,7 +2767,7 @@
               <w:noProof/>
             </w:rPr>
           </w:pPr>
-          <w:hyperlink w:anchor="_Toc401759860" w:history="1">
+          <w:hyperlink w:anchor="_Toc401764756" w:history="1">
             <w:r>
               <w:rPr>
                 <w:rStyle w:val="Hyperlink"/>
@@ -2651,7 +2807,7 @@
                 <w:noProof/>
                 <w:webHidden/>
               </w:rPr>
-              <w:instrText xml:space="preserve"> PAGEREF _Toc401759860 \h </w:instrText>
+              <w:instrText xml:space="preserve"> PAGEREF _Toc401764756 \h </w:instrText>
             </w:r>
             <w:r>
               <w:rPr>
@@ -2671,7 +2827,7 @@
                 <w:noProof/>
                 <w:webHidden/>
               </w:rPr>
-              <w:t>12</w:t>
+              <w:t>13</w:t>
             </w:r>
             <w:r>
               <w:rPr>
@@ -2689,7 +2845,7 @@
               <w:noProof/>
             </w:rPr>
           </w:pPr>
-          <w:hyperlink w:anchor="_Toc401759861" w:history="1">
+          <w:hyperlink w:anchor="_Toc401764757" w:history="1">
             <w:r>
               <w:rPr>
                 <w:rStyle w:val="Hyperlink"/>
@@ -2729,7 +2885,7 @@
                 <w:noProof/>
                 <w:webHidden/>
               </w:rPr>
-              <w:instrText xml:space="preserve"> PAGEREF _Toc401759861 \h </w:instrText>
+              <w:instrText xml:space="preserve"> PAGEREF _Toc401764757 \h </w:instrText>
             </w:r>
             <w:r>
               <w:rPr>
@@ -2749,7 +2905,7 @@
                 <w:noProof/>
                 <w:webHidden/>
               </w:rPr>
-              <w:t>12</w:t>
+              <w:t>13</w:t>
             </w:r>
             <w:r>
               <w:rPr>
@@ -2767,7 +2923,7 @@
               <w:noProof/>
             </w:rPr>
           </w:pPr>
-          <w:hyperlink w:anchor="_Toc401759862" w:history="1">
+          <w:hyperlink w:anchor="_Toc401764758" w:history="1">
             <w:r>
               <w:rPr>
                 <w:rStyle w:val="Hyperlink"/>
@@ -2807,7 +2963,7 @@
                 <w:noProof/>
                 <w:webHidden/>
               </w:rPr>
-              <w:instrText xml:space="preserve"> PAGEREF _Toc401759862 \h </w:instrText>
+              <w:instrText xml:space="preserve"> PAGEREF _Toc401764758 \h </w:instrText>
             </w:r>
             <w:r>
               <w:rPr>
@@ -2845,7 +3001,7 @@
               <w:noProof/>
             </w:rPr>
           </w:pPr>
-          <w:hyperlink w:anchor="_Toc401759863" w:history="1">
+          <w:hyperlink w:anchor="_Toc401764759" w:history="1">
             <w:r>
               <w:rPr>
                 <w:rStyle w:val="Hyperlink"/>
@@ -2885,7 +3041,7 @@
                 <w:noProof/>
                 <w:webHidden/>
               </w:rPr>
-              <w:instrText xml:space="preserve"> PAGEREF _Toc401759863 \h </w:instrText>
+              <w:instrText xml:space="preserve"> PAGEREF _Toc401764759 \h </w:instrText>
             </w:r>
             <w:r>
               <w:rPr>
@@ -2923,7 +3079,7 @@
               <w:noProof/>
             </w:rPr>
           </w:pPr>
-          <w:hyperlink w:anchor="_Toc401759864" w:history="1">
+          <w:hyperlink w:anchor="_Toc401764760" w:history="1">
             <w:r>
               <w:rPr>
                 <w:rStyle w:val="Hyperlink"/>
@@ -2963,7 +3119,7 @@
                 <w:noProof/>
                 <w:webHidden/>
               </w:rPr>
-              <w:instrText xml:space="preserve"> PAGEREF _Toc401759864 \h </w:instrText>
+              <w:instrText xml:space="preserve"> PAGEREF _Toc401764760 \h </w:instrText>
             </w:r>
             <w:r>
               <w:rPr>
@@ -2983,7 +3139,7 @@
                 <w:noProof/>
                 <w:webHidden/>
               </w:rPr>
-              <w:t>13</w:t>
+              <w:t>14</w:t>
             </w:r>
             <w:r>
               <w:rPr>
@@ -3001,7 +3157,7 @@
               <w:noProof/>
             </w:rPr>
           </w:pPr>
-          <w:hyperlink w:anchor="_Toc401759865" w:history="1">
+          <w:hyperlink w:anchor="_Toc401764761" w:history="1">
             <w:r>
               <w:rPr>
                 <w:rStyle w:val="Hyperlink"/>
@@ -3041,7 +3197,7 @@
                 <w:noProof/>
                 <w:webHidden/>
               </w:rPr>
-              <w:instrText xml:space="preserve"> PAGEREF _Toc401759865 \h </w:instrText>
+              <w:instrText xml:space="preserve"> PAGEREF _Toc401764761 \h </w:instrText>
             </w:r>
             <w:r>
               <w:rPr>
@@ -3061,7 +3217,7 @@
                 <w:noProof/>
                 <w:webHidden/>
               </w:rPr>
-              <w:t>13</w:t>
+              <w:t>14</w:t>
             </w:r>
             <w:r>
               <w:rPr>
@@ -3079,7 +3235,7 @@
               <w:noProof/>
             </w:rPr>
           </w:pPr>
-          <w:hyperlink w:anchor="_Toc401759866" w:history="1">
+          <w:hyperlink w:anchor="_Toc401764762" w:history="1">
             <w:r>
               <w:rPr>
                 <w:rStyle w:val="Hyperlink"/>
@@ -3119,7 +3275,7 @@
                 <w:noProof/>
                 <w:webHidden/>
               </w:rPr>
-              <w:instrText xml:space="preserve"> PAGEREF _Toc401759866 \h </w:instrText>
+              <w:instrText xml:space="preserve"> PAGEREF _Toc401764762 \h </w:instrText>
             </w:r>
             <w:r>
               <w:rPr>
@@ -3157,7 +3313,7 @@
               <w:noProof/>
             </w:rPr>
           </w:pPr>
-          <w:hyperlink w:anchor="_Toc401759867" w:history="1">
+          <w:hyperlink w:anchor="_Toc401764763" w:history="1">
             <w:r>
               <w:rPr>
                 <w:rStyle w:val="Hyperlink"/>
@@ -3197,7 +3353,7 @@
                 <w:noProof/>
                 <w:webHidden/>
               </w:rPr>
-              <w:instrText xml:space="preserve"> PAGEREF _Toc401759867 \h </w:instrText>
+              <w:instrText xml:space="preserve"> PAGEREF _Toc401764763 \h </w:instrText>
             </w:r>
             <w:r>
               <w:rPr>
@@ -3235,7 +3391,7 @@
               <w:noProof/>
             </w:rPr>
           </w:pPr>
-          <w:hyperlink w:anchor="_Toc401759868" w:history="1">
+          <w:hyperlink w:anchor="_Toc401764764" w:history="1">
             <w:r>
               <w:rPr>
                 <w:rStyle w:val="Hyperlink"/>
@@ -3275,7 +3431,7 @@
                 <w:noProof/>
                 <w:webHidden/>
               </w:rPr>
-              <w:instrText xml:space="preserve"> PAGEREF _Toc401759868 \h </w:instrText>
+              <w:instrText xml:space="preserve"> PAGEREF _Toc401764764 \h </w:instrText>
             </w:r>
             <w:r>
               <w:rPr>
@@ -3313,7 +3469,7 @@
               <w:noProof/>
             </w:rPr>
           </w:pPr>
-          <w:hyperlink w:anchor="_Toc401759869" w:history="1">
+          <w:hyperlink w:anchor="_Toc401764765" w:history="1">
             <w:r>
               <w:rPr>
                 <w:rStyle w:val="Hyperlink"/>
@@ -3353,7 +3509,7 @@
                 <w:noProof/>
                 <w:webHidden/>
               </w:rPr>
-              <w:instrText xml:space="preserve"> PAGEREF _Toc401759869 \h </w:instrText>
+              <w:instrText xml:space="preserve"> PAGEREF _Toc401764765 \h </w:instrText>
             </w:r>
             <w:r>
               <w:rPr>
@@ -3391,7 +3547,7 @@
               <w:noProof/>
             </w:rPr>
           </w:pPr>
-          <w:hyperlink w:anchor="_Toc401759870" w:history="1">
+          <w:hyperlink w:anchor="_Toc401764766" w:history="1">
             <w:r>
               <w:rPr>
                 <w:rStyle w:val="Hyperlink"/>
@@ -3431,7 +3587,7 @@
                 <w:noProof/>
                 <w:webHidden/>
               </w:rPr>
-              <w:instrText xml:space="preserve"> PAGEREF _Toc401759870 \h </w:instrText>
+              <w:instrText xml:space="preserve"> PAGEREF _Toc401764766 \h </w:instrText>
             </w:r>
             <w:r>
               <w:rPr>
@@ -3469,7 +3625,7 @@
               <w:noProof/>
             </w:rPr>
           </w:pPr>
-          <w:hyperlink w:anchor="_Toc401759871" w:history="1">
+          <w:hyperlink w:anchor="_Toc401764767" w:history="1">
             <w:r>
               <w:rPr>
                 <w:rStyle w:val="Hyperlink"/>
@@ -3509,7 +3665,7 @@
                 <w:noProof/>
                 <w:webHidden/>
               </w:rPr>
-              <w:instrText xml:space="preserve"> PAGEREF _Toc401759871 \h </w:instrText>
+              <w:instrText xml:space="preserve"> PAGEREF _Toc401764767 \h </w:instrText>
             </w:r>
             <w:r>
               <w:rPr>
@@ -3580,7 +3736,7 @@
       <w:pPr>
         <w:pStyle w:val="Heading1"/>
       </w:pPr>
-      <w:bookmarkStart w:id="4" w:name="_Toc401759833"/>
+      <w:bookmarkStart w:id="4" w:name="_Toc401764727"/>
       <w:r>
         <w:lastRenderedPageBreak/>
         <w:t>VERSION HISTORY</w:t>
@@ -5532,7 +5688,7 @@
       <w:pPr>
         <w:pStyle w:val="Heading1"/>
       </w:pPr>
-      <w:bookmarkStart w:id="5" w:name="_Toc401759834"/>
+      <w:bookmarkStart w:id="5" w:name="_Toc401764728"/>
       <w:r>
         <w:lastRenderedPageBreak/>
         <w:t>INTRODUCTION</w:t>
@@ -5630,7 +5786,7 @@
         <w:pStyle w:val="Heading2"/>
       </w:pPr>
       <w:bookmarkStart w:id="6" w:name="h.d0qrpbiqemsr" w:colFirst="0" w:colLast="0"/>
-      <w:bookmarkStart w:id="7" w:name="_Toc401759835"/>
+      <w:bookmarkStart w:id="7" w:name="_Toc401764729"/>
       <w:bookmarkEnd w:id="6"/>
       <w:r>
         <w:t>Project Background</w:t>
@@ -5712,7 +5868,7 @@
         <w:pStyle w:val="Heading2"/>
       </w:pPr>
       <w:bookmarkStart w:id="8" w:name="h.4bl2w0p2953o" w:colFirst="0" w:colLast="0"/>
-      <w:bookmarkStart w:id="9" w:name="_Toc401759836"/>
+      <w:bookmarkStart w:id="9" w:name="_Toc401764730"/>
       <w:bookmarkEnd w:id="8"/>
       <w:r>
         <w:t>Objectives</w:t>
@@ -5747,7 +5903,7 @@
         <w:pStyle w:val="Heading2"/>
       </w:pPr>
       <w:bookmarkStart w:id="10" w:name="h.y3410zoztnxj" w:colFirst="0" w:colLast="0"/>
-      <w:bookmarkStart w:id="11" w:name="_Toc401759837"/>
+      <w:bookmarkStart w:id="11" w:name="_Toc401764731"/>
       <w:bookmarkEnd w:id="10"/>
       <w:r>
         <w:t>Testing Strategy</w:t>
@@ -5850,7 +6006,7 @@
         <w:pStyle w:val="Heading2"/>
       </w:pPr>
       <w:bookmarkStart w:id="12" w:name="h.ghgqm8abum8r" w:colFirst="0" w:colLast="0"/>
-      <w:bookmarkStart w:id="13" w:name="_Toc401759838"/>
+      <w:bookmarkStart w:id="13" w:name="_Toc401764732"/>
       <w:bookmarkEnd w:id="12"/>
       <w:r>
         <w:t>Scope</w:t>
@@ -6003,7 +6159,7 @@
         <w:pStyle w:val="Heading2"/>
       </w:pPr>
       <w:bookmarkStart w:id="14" w:name="h.gy6mzljgn5g6" w:colFirst="0" w:colLast="0"/>
-      <w:bookmarkStart w:id="15" w:name="_Toc401759839"/>
+      <w:bookmarkStart w:id="15" w:name="_Toc401764733"/>
       <w:bookmarkEnd w:id="14"/>
       <w:r>
         <w:t>Reference Material</w:t>
@@ -6061,7 +6217,7 @@
         <w:pStyle w:val="Heading1"/>
       </w:pPr>
       <w:bookmarkStart w:id="16" w:name="h.pnz2pi6hp70h" w:colFirst="0" w:colLast="0"/>
-      <w:bookmarkStart w:id="17" w:name="_Toc401759840"/>
+      <w:bookmarkStart w:id="17" w:name="_Toc401764734"/>
       <w:bookmarkEnd w:id="16"/>
       <w:r>
         <w:t>FEATURES TO BE TESTED</w:t>
@@ -6113,19 +6269,21 @@
       <w:pPr>
         <w:pStyle w:val="Heading2"/>
       </w:pPr>
+      <w:bookmarkStart w:id="18" w:name="_Toc401764735"/>
       <w:r>
         <w:t>Administration panel</w:t>
       </w:r>
+      <w:bookmarkEnd w:id="18"/>
     </w:p>
     <w:p>
       <w:pPr>
         <w:pStyle w:val="Heading3"/>
       </w:pPr>
-      <w:bookmarkStart w:id="18" w:name="_Toc401759841"/>
+      <w:bookmarkStart w:id="19" w:name="_Toc401764736"/>
       <w:r>
         <w:t>Evaluation modules</w:t>
       </w:r>
-      <w:bookmarkEnd w:id="18"/>
+      <w:bookmarkEnd w:id="19"/>
     </w:p>
     <w:p>
       <w:pPr>
@@ -6526,12 +6684,12 @@
       <w:pPr>
         <w:pStyle w:val="Heading3"/>
       </w:pPr>
-      <w:bookmarkStart w:id="19" w:name="_Toc401759842"/>
+      <w:bookmarkStart w:id="20" w:name="_Toc401764737"/>
       <w:r>
         <w:lastRenderedPageBreak/>
         <w:t>Teamwork modules</w:t>
       </w:r>
-      <w:bookmarkEnd w:id="19"/>
+      <w:bookmarkEnd w:id="20"/>
     </w:p>
     <w:p>
       <w:pPr>
@@ -6785,9 +6943,11 @@
       <w:pPr>
         <w:pStyle w:val="Heading2"/>
       </w:pPr>
+      <w:bookmarkStart w:id="21" w:name="_Toc401764738"/>
       <w:r>
         <w:t>User interface</w:t>
       </w:r>
+      <w:bookmarkEnd w:id="21"/>
     </w:p>
     <w:p>
       <w:pPr>
@@ -7135,13 +7295,13 @@
       <w:pPr>
         <w:pStyle w:val="Heading1"/>
       </w:pPr>
-      <w:bookmarkStart w:id="20" w:name="h.vvzslpvlmz3m" w:colFirst="0" w:colLast="0"/>
-      <w:bookmarkStart w:id="21" w:name="_Toc401759843"/>
-      <w:bookmarkEnd w:id="20"/>
+      <w:bookmarkStart w:id="22" w:name="h.vvzslpvlmz3m" w:colFirst="0" w:colLast="0"/>
+      <w:bookmarkStart w:id="23" w:name="_Toc401764739"/>
+      <w:bookmarkEnd w:id="22"/>
       <w:r>
         <w:t>FEATURES NOT TO BE TESTED</w:t>
       </w:r>
-      <w:bookmarkEnd w:id="21"/>
+      <w:bookmarkEnd w:id="23"/>
     </w:p>
     <w:p>
       <w:pPr>
@@ -7591,18 +7751,18 @@
       <w:pPr>
         <w:pStyle w:val="Heading1"/>
       </w:pPr>
-      <w:bookmarkStart w:id="22" w:name="h.99nxl6gvkt70" w:colFirst="0" w:colLast="0"/>
-      <w:bookmarkStart w:id="23" w:name="_Toc401759844"/>
-      <w:bookmarkEnd w:id="22"/>
+      <w:bookmarkStart w:id="24" w:name="h.99nxl6gvkt70" w:colFirst="0" w:colLast="0"/>
+      <w:bookmarkStart w:id="25" w:name="_Toc401764740"/>
+      <w:bookmarkEnd w:id="24"/>
       <w:r>
         <w:t xml:space="preserve">TESTING </w:t>
       </w:r>
       <w:r>
         <w:t>APPROACH</w:t>
       </w:r>
-      <w:bookmarkStart w:id="24" w:name="h.qefo63wqvr7j" w:colFirst="0" w:colLast="0"/>
-      <w:bookmarkEnd w:id="23"/>
-      <w:bookmarkEnd w:id="24"/>
+      <w:bookmarkStart w:id="26" w:name="h.qefo63wqvr7j" w:colFirst="0" w:colLast="0"/>
+      <w:bookmarkEnd w:id="25"/>
+      <w:bookmarkEnd w:id="26"/>
     </w:p>
     <w:p>
       <w:pPr>
@@ -7631,9 +7791,9 @@
       <w:pPr>
         <w:pStyle w:val="Heading2"/>
       </w:pPr>
-      <w:bookmarkStart w:id="25" w:name="h.kxc0ose8u7s8" w:colFirst="0" w:colLast="0"/>
-      <w:bookmarkStart w:id="26" w:name="_Toc401759845"/>
-      <w:bookmarkEnd w:id="25"/>
+      <w:bookmarkStart w:id="27" w:name="h.kxc0ose8u7s8" w:colFirst="0" w:colLast="0"/>
+      <w:bookmarkStart w:id="28" w:name="_Toc401764741"/>
+      <w:bookmarkEnd w:id="27"/>
       <w:r>
         <w:t xml:space="preserve">System </w:t>
       </w:r>
@@ -7643,7 +7803,7 @@
       <w:r>
         <w:t>g</w:t>
       </w:r>
-      <w:bookmarkEnd w:id="26"/>
+      <w:bookmarkEnd w:id="28"/>
     </w:p>
     <w:p>
       <w:pPr>
@@ -7681,14 +7841,14 @@
       <w:pPr>
         <w:pStyle w:val="Heading3"/>
       </w:pPr>
-      <w:bookmarkStart w:id="27" w:name="_Toc401759846"/>
+      <w:bookmarkStart w:id="29" w:name="_Toc401764742"/>
       <w:r>
         <w:t>Functional Testin</w:t>
       </w:r>
       <w:r>
         <w:t>g</w:t>
       </w:r>
-      <w:bookmarkEnd w:id="27"/>
+      <w:bookmarkEnd w:id="29"/>
     </w:p>
     <w:p>
       <w:pPr>
@@ -7943,11 +8103,11 @@
       <w:pPr>
         <w:pStyle w:val="Heading3"/>
       </w:pPr>
-      <w:bookmarkStart w:id="28" w:name="_Toc401759847"/>
+      <w:bookmarkStart w:id="30" w:name="_Toc401764743"/>
       <w:r>
         <w:t>Non-functional Testing</w:t>
       </w:r>
-      <w:bookmarkEnd w:id="28"/>
+      <w:bookmarkEnd w:id="30"/>
     </w:p>
     <w:p>
       <w:pPr>
@@ -8133,11 +8293,11 @@
       <w:pPr>
         <w:pStyle w:val="Heading3"/>
       </w:pPr>
-      <w:bookmarkStart w:id="29" w:name="_Toc401759848"/>
+      <w:bookmarkStart w:id="31" w:name="_Toc401764744"/>
       <w:r>
         <w:t>Regression Testing</w:t>
       </w:r>
-      <w:bookmarkEnd w:id="29"/>
+      <w:bookmarkEnd w:id="31"/>
     </w:p>
     <w:p>
       <w:pPr>
@@ -8176,11 +8336,11 @@
       <w:pPr>
         <w:pStyle w:val="Heading2"/>
       </w:pPr>
-      <w:bookmarkStart w:id="30" w:name="h.kwjkfg87i5as" w:colFirst="0" w:colLast="0"/>
-      <w:bookmarkStart w:id="31" w:name="h.sluvbfeiq9q4" w:colFirst="0" w:colLast="0"/>
-      <w:bookmarkStart w:id="32" w:name="_Toc401759849"/>
-      <w:bookmarkEnd w:id="30"/>
-      <w:bookmarkEnd w:id="31"/>
+      <w:bookmarkStart w:id="32" w:name="h.kwjkfg87i5as" w:colFirst="0" w:colLast="0"/>
+      <w:bookmarkStart w:id="33" w:name="h.sluvbfeiq9q4" w:colFirst="0" w:colLast="0"/>
+      <w:bookmarkStart w:id="34" w:name="_Toc401764745"/>
+      <w:bookmarkEnd w:id="32"/>
+      <w:bookmarkEnd w:id="33"/>
       <w:r>
         <w:t xml:space="preserve">Acceptance </w:t>
       </w:r>
@@ -8190,7 +8350,7 @@
       <w:r>
         <w:t>g</w:t>
       </w:r>
-      <w:bookmarkEnd w:id="32"/>
+      <w:bookmarkEnd w:id="34"/>
     </w:p>
     <w:p>
       <w:pPr>
@@ -8246,14 +8406,14 @@
       <w:pPr>
         <w:pStyle w:val="Heading2"/>
       </w:pPr>
-      <w:bookmarkStart w:id="33" w:name="_Toc401759850"/>
+      <w:bookmarkStart w:id="35" w:name="_Toc401764746"/>
       <w:r>
         <w:t>Integration</w:t>
       </w:r>
       <w:r>
         <w:t xml:space="preserve"> Testing</w:t>
       </w:r>
-      <w:bookmarkEnd w:id="33"/>
+      <w:bookmarkEnd w:id="35"/>
     </w:p>
     <w:p>
       <w:pPr>
@@ -8313,26 +8473,26 @@
         </w:rPr>
         <w:t xml:space="preserve"> module with other modules that it depends on. The goal is to ensure that they work nicely together.</w:t>
       </w:r>
-      <w:bookmarkStart w:id="34" w:name="h.4ukbeatk9j2s" w:colFirst="0" w:colLast="0"/>
-      <w:bookmarkStart w:id="35" w:name="h.x06lg6e2zlga" w:colFirst="0" w:colLast="0"/>
-      <w:bookmarkStart w:id="36" w:name="h.w7f3f9m1m7c3" w:colFirst="0" w:colLast="0"/>
-      <w:bookmarkStart w:id="37" w:name="h.ytqcrb3th79n" w:colFirst="0" w:colLast="0"/>
-      <w:bookmarkEnd w:id="34"/>
-      <w:bookmarkEnd w:id="35"/>
+      <w:bookmarkStart w:id="36" w:name="h.4ukbeatk9j2s" w:colFirst="0" w:colLast="0"/>
+      <w:bookmarkStart w:id="37" w:name="h.x06lg6e2zlga" w:colFirst="0" w:colLast="0"/>
+      <w:bookmarkStart w:id="38" w:name="h.w7f3f9m1m7c3" w:colFirst="0" w:colLast="0"/>
+      <w:bookmarkStart w:id="39" w:name="h.ytqcrb3th79n" w:colFirst="0" w:colLast="0"/>
       <w:bookmarkEnd w:id="36"/>
       <w:bookmarkEnd w:id="37"/>
-    </w:p>
-    <w:p>
-      <w:pPr>
-        <w:pStyle w:val="Heading1"/>
-      </w:pPr>
-      <w:bookmarkStart w:id="38" w:name="_Toc401759851"/>
-      <w:r>
-        <w:t>MEASURES AND METRICS</w:t>
-      </w:r>
-      <w:bookmarkStart w:id="39" w:name="h.1g8fjlw9w8df" w:colFirst="0" w:colLast="0"/>
       <w:bookmarkEnd w:id="38"/>
       <w:bookmarkEnd w:id="39"/>
+    </w:p>
+    <w:p>
+      <w:pPr>
+        <w:pStyle w:val="Heading1"/>
+      </w:pPr>
+      <w:bookmarkStart w:id="40" w:name="_Toc401764747"/>
+      <w:r>
+        <w:t>MEASURES AND METRICS</w:t>
+      </w:r>
+      <w:bookmarkStart w:id="41" w:name="h.1g8fjlw9w8df" w:colFirst="0" w:colLast="0"/>
+      <w:bookmarkEnd w:id="40"/>
+      <w:bookmarkEnd w:id="41"/>
     </w:p>
     <w:p>
       <w:pPr>
@@ -8854,23 +9014,23 @@
       <w:pPr>
         <w:pStyle w:val="Heading1"/>
       </w:pPr>
-      <w:bookmarkStart w:id="40" w:name="_Toc401759852"/>
+      <w:bookmarkStart w:id="42" w:name="_Toc401764748"/>
       <w:r>
         <w:t>SYSTEM TEST ENTRANCE / EXIT CRITERIA</w:t>
       </w:r>
-      <w:bookmarkStart w:id="41" w:name="h.19tzve57o5o9" w:colFirst="0" w:colLast="0"/>
-      <w:bookmarkEnd w:id="40"/>
-      <w:bookmarkEnd w:id="41"/>
+      <w:bookmarkStart w:id="43" w:name="h.19tzve57o5o9" w:colFirst="0" w:colLast="0"/>
+      <w:bookmarkEnd w:id="42"/>
+      <w:bookmarkEnd w:id="43"/>
     </w:p>
     <w:p>
       <w:pPr>
         <w:pStyle w:val="Heading2"/>
       </w:pPr>
-      <w:bookmarkStart w:id="42" w:name="_Toc401759853"/>
+      <w:bookmarkStart w:id="44" w:name="_Toc401764749"/>
       <w:r>
         <w:t>Entrance criteria</w:t>
       </w:r>
-      <w:bookmarkEnd w:id="42"/>
+      <w:bookmarkEnd w:id="44"/>
     </w:p>
     <w:p>
       <w:pPr>
@@ -8982,11 +9142,11 @@
       <w:pPr>
         <w:pStyle w:val="Heading2"/>
       </w:pPr>
-      <w:bookmarkStart w:id="43" w:name="_Toc401759854"/>
+      <w:bookmarkStart w:id="45" w:name="_Toc401764750"/>
       <w:r>
         <w:t>Exit criteria</w:t>
       </w:r>
-      <w:bookmarkEnd w:id="43"/>
+      <w:bookmarkEnd w:id="45"/>
     </w:p>
     <w:p>
       <w:pPr>
@@ -9123,13 +9283,13 @@
       <w:pPr>
         <w:pStyle w:val="Heading1"/>
       </w:pPr>
-      <w:bookmarkStart w:id="44" w:name="_Toc401759855"/>
+      <w:bookmarkStart w:id="46" w:name="_Toc401764751"/>
       <w:r>
         <w:t>PASS / FAIL CRITERIA</w:t>
       </w:r>
-      <w:bookmarkStart w:id="45" w:name="h.pmg6otbbi9rh" w:colFirst="0" w:colLast="0"/>
-      <w:bookmarkEnd w:id="44"/>
-      <w:bookmarkEnd w:id="45"/>
+      <w:bookmarkStart w:id="47" w:name="h.pmg6otbbi9rh" w:colFirst="0" w:colLast="0"/>
+      <w:bookmarkEnd w:id="46"/>
+      <w:bookmarkEnd w:id="47"/>
     </w:p>
     <w:p>
       <w:pPr>
@@ -9158,13 +9318,13 @@
       <w:pPr>
         <w:pStyle w:val="Heading2"/>
       </w:pPr>
-      <w:bookmarkStart w:id="46" w:name="h.44y6lii7km75" w:colFirst="0" w:colLast="0"/>
-      <w:bookmarkStart w:id="47" w:name="_Toc401759856"/>
-      <w:bookmarkEnd w:id="46"/>
+      <w:bookmarkStart w:id="48" w:name="h.44y6lii7km75" w:colFirst="0" w:colLast="0"/>
+      <w:bookmarkStart w:id="49" w:name="_Toc401764752"/>
+      <w:bookmarkEnd w:id="48"/>
       <w:r>
         <w:t>Suspension Criteria</w:t>
       </w:r>
-      <w:bookmarkEnd w:id="47"/>
+      <w:bookmarkEnd w:id="49"/>
     </w:p>
     <w:p>
       <w:pPr>
@@ -9193,13 +9353,13 @@
       <w:pPr>
         <w:pStyle w:val="Heading2"/>
       </w:pPr>
-      <w:bookmarkStart w:id="48" w:name="h.9c3w3b587nah" w:colFirst="0" w:colLast="0"/>
-      <w:bookmarkStart w:id="49" w:name="_Toc401759857"/>
-      <w:bookmarkEnd w:id="48"/>
+      <w:bookmarkStart w:id="50" w:name="h.9c3w3b587nah" w:colFirst="0" w:colLast="0"/>
+      <w:bookmarkStart w:id="51" w:name="_Toc401764753"/>
+      <w:bookmarkEnd w:id="50"/>
       <w:r>
         <w:t>Resumption Criteria</w:t>
       </w:r>
-      <w:bookmarkEnd w:id="49"/>
+      <w:bookmarkEnd w:id="51"/>
     </w:p>
     <w:p>
       <w:pPr>
@@ -9228,13 +9388,13 @@
       <w:pPr>
         <w:pStyle w:val="Heading2"/>
       </w:pPr>
-      <w:bookmarkStart w:id="50" w:name="h.q1bn5dowxtpk" w:colFirst="0" w:colLast="0"/>
-      <w:bookmarkStart w:id="51" w:name="_Toc401759858"/>
-      <w:bookmarkEnd w:id="50"/>
+      <w:bookmarkStart w:id="52" w:name="h.q1bn5dowxtpk" w:colFirst="0" w:colLast="0"/>
+      <w:bookmarkStart w:id="53" w:name="_Toc401764754"/>
+      <w:bookmarkEnd w:id="52"/>
       <w:r>
         <w:t>Approval Criteria</w:t>
       </w:r>
-      <w:bookmarkEnd w:id="51"/>
+      <w:bookmarkEnd w:id="53"/>
     </w:p>
     <w:p>
       <w:pPr>
@@ -9263,24 +9423,24 @@
       <w:pPr>
         <w:pStyle w:val="Heading1"/>
       </w:pPr>
-      <w:bookmarkStart w:id="52" w:name="_Toc401759859"/>
+      <w:bookmarkStart w:id="54" w:name="_Toc401764755"/>
       <w:r>
         <w:lastRenderedPageBreak/>
         <w:t>TESTING PROCESS</w:t>
       </w:r>
-      <w:bookmarkStart w:id="53" w:name="h.3je7s7w5j25a" w:colFirst="0" w:colLast="0"/>
-      <w:bookmarkEnd w:id="52"/>
-      <w:bookmarkEnd w:id="53"/>
+      <w:bookmarkStart w:id="55" w:name="h.3je7s7w5j25a" w:colFirst="0" w:colLast="0"/>
+      <w:bookmarkEnd w:id="54"/>
+      <w:bookmarkEnd w:id="55"/>
     </w:p>
     <w:p>
       <w:pPr>
         <w:pStyle w:val="Heading2"/>
       </w:pPr>
-      <w:bookmarkStart w:id="54" w:name="_Toc401759860"/>
+      <w:bookmarkStart w:id="56" w:name="_Toc401764756"/>
       <w:r>
         <w:t>Test Deliverables</w:t>
       </w:r>
-      <w:bookmarkEnd w:id="54"/>
+      <w:bookmarkEnd w:id="56"/>
     </w:p>
     <w:p>
       <w:pPr>
@@ -9309,13 +9469,13 @@
       <w:pPr>
         <w:pStyle w:val="Heading2"/>
       </w:pPr>
-      <w:bookmarkStart w:id="55" w:name="h.so5tg2icj9n9" w:colFirst="0" w:colLast="0"/>
-      <w:bookmarkStart w:id="56" w:name="_Toc401759861"/>
-      <w:bookmarkEnd w:id="55"/>
+      <w:bookmarkStart w:id="57" w:name="h.so5tg2icj9n9" w:colFirst="0" w:colLast="0"/>
+      <w:bookmarkStart w:id="58" w:name="_Toc401764757"/>
+      <w:bookmarkEnd w:id="57"/>
       <w:r>
         <w:t>Testing Tasks</w:t>
       </w:r>
-      <w:bookmarkEnd w:id="56"/>
+      <w:bookmarkEnd w:id="58"/>
     </w:p>
     <w:p>
       <w:pPr>
@@ -9477,13 +9637,13 @@
       <w:pPr>
         <w:pStyle w:val="Heading2"/>
       </w:pPr>
-      <w:bookmarkStart w:id="57" w:name="h.3mvs6eo2guvm" w:colFirst="0" w:colLast="0"/>
-      <w:bookmarkStart w:id="58" w:name="_Toc401759862"/>
-      <w:bookmarkEnd w:id="57"/>
+      <w:bookmarkStart w:id="59" w:name="h.3mvs6eo2guvm" w:colFirst="0" w:colLast="0"/>
+      <w:bookmarkStart w:id="60" w:name="_Toc401764758"/>
+      <w:bookmarkEnd w:id="59"/>
       <w:r>
         <w:t>Responsibilities</w:t>
       </w:r>
-      <w:bookmarkEnd w:id="58"/>
+      <w:bookmarkEnd w:id="60"/>
     </w:p>
     <w:p>
       <w:pPr>
@@ -9589,15 +9749,15 @@
       <w:pPr>
         <w:pStyle w:val="Heading2"/>
       </w:pPr>
-      <w:bookmarkStart w:id="59" w:name="h.9in70wct5ygf" w:colFirst="0" w:colLast="0"/>
-      <w:bookmarkStart w:id="60" w:name="_Toc401759863"/>
-      <w:bookmarkEnd w:id="59"/>
+      <w:bookmarkStart w:id="61" w:name="h.9in70wct5ygf" w:colFirst="0" w:colLast="0"/>
+      <w:bookmarkStart w:id="62" w:name="_Toc401764759"/>
+      <w:bookmarkEnd w:id="61"/>
       <w:r>
         <w:t>Schedule</w:t>
       </w:r>
-      <w:bookmarkStart w:id="61" w:name="h.w8lxzyrlx7bg" w:colFirst="0" w:colLast="0"/>
-      <w:bookmarkEnd w:id="60"/>
-      <w:bookmarkEnd w:id="61"/>
+      <w:bookmarkStart w:id="63" w:name="h.w8lxzyrlx7bg" w:colFirst="0" w:colLast="0"/>
+      <w:bookmarkEnd w:id="62"/>
+      <w:bookmarkEnd w:id="63"/>
     </w:p>
     <w:tbl>
       <w:tblPr>
@@ -10236,25 +10396,25 @@
       <w:pPr>
         <w:pStyle w:val="Heading1"/>
       </w:pPr>
-      <w:bookmarkStart w:id="62" w:name="_Toc401759864"/>
+      <w:bookmarkStart w:id="64" w:name="_Toc401764760"/>
       <w:r>
         <w:t>ENVIRONMENTAL REQUIREMENTS</w:t>
       </w:r>
-      <w:bookmarkStart w:id="63" w:name="h.o7ivm9ffzbje" w:colFirst="0" w:colLast="0"/>
-      <w:bookmarkStart w:id="64" w:name="h.2fn2auvyaa4r" w:colFirst="0" w:colLast="0"/>
-      <w:bookmarkEnd w:id="62"/>
-      <w:bookmarkEnd w:id="63"/>
+      <w:bookmarkStart w:id="65" w:name="h.o7ivm9ffzbje" w:colFirst="0" w:colLast="0"/>
+      <w:bookmarkStart w:id="66" w:name="h.2fn2auvyaa4r" w:colFirst="0" w:colLast="0"/>
       <w:bookmarkEnd w:id="64"/>
+      <w:bookmarkEnd w:id="65"/>
+      <w:bookmarkEnd w:id="66"/>
     </w:p>
     <w:p>
       <w:pPr>
         <w:pStyle w:val="Heading2"/>
       </w:pPr>
-      <w:bookmarkStart w:id="65" w:name="_Toc401759865"/>
+      <w:bookmarkStart w:id="67" w:name="_Toc401764761"/>
       <w:r>
         <w:t>Hardware</w:t>
       </w:r>
-      <w:bookmarkEnd w:id="65"/>
+      <w:bookmarkEnd w:id="67"/>
     </w:p>
     <w:p>
       <w:pPr>
@@ -10356,13 +10516,13 @@
       <w:pPr>
         <w:pStyle w:val="Heading2"/>
       </w:pPr>
-      <w:bookmarkStart w:id="66" w:name="h.a0uhzr3s55sq" w:colFirst="0" w:colLast="0"/>
-      <w:bookmarkStart w:id="67" w:name="_Toc401759866"/>
-      <w:bookmarkEnd w:id="66"/>
+      <w:bookmarkStart w:id="68" w:name="h.a0uhzr3s55sq" w:colFirst="0" w:colLast="0"/>
+      <w:bookmarkStart w:id="69" w:name="_Toc401764762"/>
+      <w:bookmarkEnd w:id="68"/>
       <w:r>
         <w:t>Software</w:t>
       </w:r>
-      <w:bookmarkEnd w:id="67"/>
+      <w:bookmarkEnd w:id="69"/>
     </w:p>
     <w:p>
       <w:pPr>
@@ -10446,13 +10606,13 @@
       <w:pPr>
         <w:pStyle w:val="Heading2"/>
       </w:pPr>
-      <w:bookmarkStart w:id="68" w:name="h.fea2hja26vvm" w:colFirst="0" w:colLast="0"/>
-      <w:bookmarkStart w:id="69" w:name="_Toc401759867"/>
-      <w:bookmarkEnd w:id="68"/>
+      <w:bookmarkStart w:id="70" w:name="h.fea2hja26vvm" w:colFirst="0" w:colLast="0"/>
+      <w:bookmarkStart w:id="71" w:name="_Toc401764763"/>
+      <w:bookmarkEnd w:id="70"/>
       <w:r>
         <w:t>Security</w:t>
       </w:r>
-      <w:bookmarkEnd w:id="69"/>
+      <w:bookmarkEnd w:id="71"/>
     </w:p>
     <w:p>
       <w:pPr>
@@ -10500,13 +10660,13 @@
       <w:pPr>
         <w:pStyle w:val="Heading2"/>
       </w:pPr>
-      <w:bookmarkStart w:id="70" w:name="h.5zwpuyn7e457" w:colFirst="0" w:colLast="0"/>
-      <w:bookmarkStart w:id="71" w:name="_Toc401759868"/>
-      <w:bookmarkEnd w:id="70"/>
+      <w:bookmarkStart w:id="72" w:name="h.5zwpuyn7e457" w:colFirst="0" w:colLast="0"/>
+      <w:bookmarkStart w:id="73" w:name="_Toc401764764"/>
+      <w:bookmarkEnd w:id="72"/>
       <w:r>
         <w:t>Tools</w:t>
       </w:r>
-      <w:bookmarkEnd w:id="71"/>
+      <w:bookmarkEnd w:id="73"/>
     </w:p>
     <w:p>
       <w:pPr>
@@ -10694,13 +10854,13 @@
       <w:pPr>
         <w:pStyle w:val="Heading2"/>
       </w:pPr>
-      <w:bookmarkStart w:id="72" w:name="h.2e00dmng88a8" w:colFirst="0" w:colLast="0"/>
-      <w:bookmarkStart w:id="73" w:name="_Toc401759869"/>
-      <w:bookmarkEnd w:id="72"/>
+      <w:bookmarkStart w:id="74" w:name="h.2e00dmng88a8" w:colFirst="0" w:colLast="0"/>
+      <w:bookmarkStart w:id="75" w:name="_Toc401764765"/>
+      <w:bookmarkEnd w:id="74"/>
       <w:r>
         <w:t>Risks and Assumptions</w:t>
       </w:r>
-      <w:bookmarkEnd w:id="73"/>
+      <w:bookmarkEnd w:id="75"/>
     </w:p>
     <w:p>
       <w:pPr>
@@ -10787,11 +10947,11 @@
       <w:pPr>
         <w:pStyle w:val="Heading1"/>
       </w:pPr>
-      <w:bookmarkStart w:id="74" w:name="_Toc401759870"/>
+      <w:bookmarkStart w:id="76" w:name="_Toc401764766"/>
       <w:r>
         <w:t>CHANGE MANAGEMENT PROCEDURES</w:t>
       </w:r>
-      <w:bookmarkEnd w:id="74"/>
+      <w:bookmarkEnd w:id="76"/>
     </w:p>
     <w:p>
       <w:pPr>
@@ -10868,18 +11028,18 @@
         </w:rPr>
         <w:t>If the team accepts the proposal, then any agreed upon modifications will be implemented and the test plan is updated.</w:t>
       </w:r>
-      <w:bookmarkStart w:id="75" w:name="h.cmaykdt6xiyf" w:colFirst="0" w:colLast="0"/>
-      <w:bookmarkEnd w:id="75"/>
+      <w:bookmarkStart w:id="77" w:name="h.cmaykdt6xiyf" w:colFirst="0" w:colLast="0"/>
+      <w:bookmarkEnd w:id="77"/>
     </w:p>
     <w:p>
       <w:pPr>
         <w:pStyle w:val="Heading1"/>
       </w:pPr>
-      <w:bookmarkStart w:id="76" w:name="_Toc401759871"/>
+      <w:bookmarkStart w:id="78" w:name="_Toc401764767"/>
       <w:r>
         <w:t>PLAN APPROVALS</w:t>
       </w:r>
-      <w:bookmarkEnd w:id="76"/>
+      <w:bookmarkEnd w:id="78"/>
     </w:p>
     <w:tbl>
       <w:tblPr>
@@ -11667,10 +11827,10 @@
           <w:szCs w:val="28"/>
         </w:rPr>
       </w:pPr>
-      <w:bookmarkStart w:id="77" w:name="h.gitto57o9daf" w:colFirst="0" w:colLast="0"/>
-      <w:bookmarkStart w:id="78" w:name="h.gxerydu3ktkc" w:colFirst="0" w:colLast="0"/>
-      <w:bookmarkEnd w:id="77"/>
-      <w:bookmarkEnd w:id="78"/>
+      <w:bookmarkStart w:id="79" w:name="h.gitto57o9daf" w:colFirst="0" w:colLast="0"/>
+      <w:bookmarkStart w:id="80" w:name="h.gxerydu3ktkc" w:colFirst="0" w:colLast="0"/>
+      <w:bookmarkEnd w:id="79"/>
+      <w:bookmarkEnd w:id="80"/>
     </w:p>
     <w:sectPr>
       <w:headerReference w:type="default" r:id="rId31"/>
@@ -12035,7 +12195,7 @@
               <w:sz w:val="18"/>
               <w:szCs w:val="18"/>
             </w:rPr>
-            <w:t>15</w:t>
+            <w:t>3</w:t>
           </w:r>
           <w:r>
             <w:rPr>
@@ -14347,7 +14507,7 @@
   <a:extraClrSchemeLst/>
   <a:extLst>
     <a:ext uri="{05A4C25C-085E-4340-85A3-A5531E510DB2}">
-      <thm15:themeFamily xmlns:thm15="http://schemas.microsoft.com/office/thememl/2012/main" xmlns="" name="Office Theme" id="{62F939B6-93AF-4DB8-9C6B-D6C7DFDC589F}" vid="{4A3C46E8-61CC-4603-A589-7422A47A8E4A}"/>
+      <thm15:themeFamily xmlns="" xmlns:thm15="http://schemas.microsoft.com/office/thememl/2012/main" name="Office Theme" id="{62F939B6-93AF-4DB8-9C6B-D6C7DFDC589F}" vid="{4A3C46E8-61CC-4603-A589-7422A47A8E4A}"/>
     </a:ext>
   </a:extLst>
 </a:theme>

</xml_diff>

<commit_message>
Update feature to be tested
</commit_message>
<xml_diff>
--- a/Test Plan/Evaluation & Teamwork Modules Test Plan v3.0 (in progress).docx
+++ b/Test Plan/Evaluation & Teamwork Modules Test Plan v3.0 (in progress).docx
@@ -397,7 +397,7 @@
         </w:rPr>
       </w:sdtEndPr>
       <w:sdtContent>
-        <w:bookmarkStart w:id="2" w:name="_Toc401764726" w:displacedByCustomXml="prev"/>
+        <w:bookmarkStart w:id="2" w:name="_Toc401773099" w:displacedByCustomXml="prev"/>
         <w:p>
           <w:pPr>
             <w:pStyle w:val="Heading1"/>
@@ -440,7 +440,7 @@
             </w:rPr>
             <w:fldChar w:fldCharType="separate"/>
           </w:r>
-          <w:hyperlink w:anchor="_Toc401764726" w:history="1">
+          <w:hyperlink w:anchor="_Toc401773099" w:history="1">
             <w:r>
               <w:rPr>
                 <w:rStyle w:val="Hyperlink"/>
@@ -467,7 +467,7 @@
                 <w:noProof/>
                 <w:webHidden/>
               </w:rPr>
-              <w:instrText xml:space="preserve"> PAGEREF _Toc401764726 \h </w:instrText>
+              <w:instrText xml:space="preserve"> PAGEREF _Toc401773099 \h </w:instrText>
             </w:r>
             <w:r>
               <w:rPr>
@@ -505,7 +505,7 @@
               <w:noProof/>
             </w:rPr>
           </w:pPr>
-          <w:hyperlink w:anchor="_Toc401764727" w:history="1">
+          <w:hyperlink w:anchor="_Toc401773100" w:history="1">
             <w:r>
               <w:rPr>
                 <w:rStyle w:val="Hyperlink"/>
@@ -545,7 +545,7 @@
                 <w:noProof/>
                 <w:webHidden/>
               </w:rPr>
-              <w:instrText xml:space="preserve"> PAGEREF _Toc401764727 \h </w:instrText>
+              <w:instrText xml:space="preserve"> PAGEREF _Toc401773100 \h </w:instrText>
             </w:r>
             <w:r>
               <w:rPr>
@@ -583,7 +583,7 @@
               <w:noProof/>
             </w:rPr>
           </w:pPr>
-          <w:hyperlink w:anchor="_Toc401764728" w:history="1">
+          <w:hyperlink w:anchor="_Toc401773101" w:history="1">
             <w:r>
               <w:rPr>
                 <w:rStyle w:val="Hyperlink"/>
@@ -623,7 +623,7 @@
                 <w:noProof/>
                 <w:webHidden/>
               </w:rPr>
-              <w:instrText xml:space="preserve"> PAGEREF _Toc401764728 \h </w:instrText>
+              <w:instrText xml:space="preserve"> PAGEREF _Toc401773101 \h </w:instrText>
             </w:r>
             <w:r>
               <w:rPr>
@@ -661,7 +661,7 @@
               <w:noProof/>
             </w:rPr>
           </w:pPr>
-          <w:hyperlink w:anchor="_Toc401764729" w:history="1">
+          <w:hyperlink w:anchor="_Toc401773102" w:history="1">
             <w:r>
               <w:rPr>
                 <w:rStyle w:val="Hyperlink"/>
@@ -701,7 +701,7 @@
                 <w:noProof/>
                 <w:webHidden/>
               </w:rPr>
-              <w:instrText xml:space="preserve"> PAGEREF _Toc401764729 \h </w:instrText>
+              <w:instrText xml:space="preserve"> PAGEREF _Toc401773102 \h </w:instrText>
             </w:r>
             <w:r>
               <w:rPr>
@@ -739,7 +739,7 @@
               <w:noProof/>
             </w:rPr>
           </w:pPr>
-          <w:hyperlink w:anchor="_Toc401764730" w:history="1">
+          <w:hyperlink w:anchor="_Toc401773103" w:history="1">
             <w:r>
               <w:rPr>
                 <w:rStyle w:val="Hyperlink"/>
@@ -779,7 +779,7 @@
                 <w:noProof/>
                 <w:webHidden/>
               </w:rPr>
-              <w:instrText xml:space="preserve"> PAGEREF _Toc401764730 \h </w:instrText>
+              <w:instrText xml:space="preserve"> PAGEREF _Toc401773103 \h </w:instrText>
             </w:r>
             <w:r>
               <w:rPr>
@@ -817,7 +817,7 @@
               <w:noProof/>
             </w:rPr>
           </w:pPr>
-          <w:hyperlink w:anchor="_Toc401764731" w:history="1">
+          <w:hyperlink w:anchor="_Toc401773104" w:history="1">
             <w:r>
               <w:rPr>
                 <w:rStyle w:val="Hyperlink"/>
@@ -857,7 +857,7 @@
                 <w:noProof/>
                 <w:webHidden/>
               </w:rPr>
-              <w:instrText xml:space="preserve"> PAGEREF _Toc401764731 \h </w:instrText>
+              <w:instrText xml:space="preserve"> PAGEREF _Toc401773104 \h </w:instrText>
             </w:r>
             <w:r>
               <w:rPr>
@@ -895,7 +895,7 @@
               <w:noProof/>
             </w:rPr>
           </w:pPr>
-          <w:hyperlink w:anchor="_Toc401764732" w:history="1">
+          <w:hyperlink w:anchor="_Toc401773105" w:history="1">
             <w:r>
               <w:rPr>
                 <w:rStyle w:val="Hyperlink"/>
@@ -935,7 +935,7 @@
                 <w:noProof/>
                 <w:webHidden/>
               </w:rPr>
-              <w:instrText xml:space="preserve"> PAGEREF _Toc401764732 \h </w:instrText>
+              <w:instrText xml:space="preserve"> PAGEREF _Toc401773105 \h </w:instrText>
             </w:r>
             <w:r>
               <w:rPr>
@@ -973,7 +973,7 @@
               <w:noProof/>
             </w:rPr>
           </w:pPr>
-          <w:hyperlink w:anchor="_Toc401764733" w:history="1">
+          <w:hyperlink w:anchor="_Toc401773106" w:history="1">
             <w:r>
               <w:rPr>
                 <w:rStyle w:val="Hyperlink"/>
@@ -1013,7 +1013,7 @@
                 <w:noProof/>
                 <w:webHidden/>
               </w:rPr>
-              <w:instrText xml:space="preserve"> PAGEREF _Toc401764733 \h </w:instrText>
+              <w:instrText xml:space="preserve"> PAGEREF _Toc401773106 \h </w:instrText>
             </w:r>
             <w:r>
               <w:rPr>
@@ -1051,7 +1051,7 @@
               <w:noProof/>
             </w:rPr>
           </w:pPr>
-          <w:hyperlink w:anchor="_Toc401764734" w:history="1">
+          <w:hyperlink w:anchor="_Toc401773107" w:history="1">
             <w:r>
               <w:rPr>
                 <w:rStyle w:val="Hyperlink"/>
@@ -1091,7 +1091,7 @@
                 <w:noProof/>
                 <w:webHidden/>
               </w:rPr>
-              <w:instrText xml:space="preserve"> PAGEREF _Toc401764734 \h </w:instrText>
+              <w:instrText xml:space="preserve"> PAGEREF _Toc401773107 \h </w:instrText>
             </w:r>
             <w:r>
               <w:rPr>
@@ -1129,7 +1129,7 @@
               <w:noProof/>
             </w:rPr>
           </w:pPr>
-          <w:hyperlink w:anchor="_Toc401764735" w:history="1">
+          <w:hyperlink w:anchor="_Toc401773108" w:history="1">
             <w:r>
               <w:rPr>
                 <w:rStyle w:val="Hyperlink"/>
@@ -1169,7 +1169,7 @@
                 <w:noProof/>
                 <w:webHidden/>
               </w:rPr>
-              <w:instrText xml:space="preserve"> PAGEREF _Toc401764735 \h </w:instrText>
+              <w:instrText xml:space="preserve"> PAGEREF _Toc401773108 \h </w:instrText>
             </w:r>
             <w:r>
               <w:rPr>
@@ -1207,7 +1207,7 @@
               <w:noProof/>
             </w:rPr>
           </w:pPr>
-          <w:hyperlink w:anchor="_Toc401764736" w:history="1">
+          <w:hyperlink w:anchor="_Toc401773109" w:history="1">
             <w:r>
               <w:rPr>
                 <w:rStyle w:val="Hyperlink"/>
@@ -1247,7 +1247,7 @@
                 <w:noProof/>
                 <w:webHidden/>
               </w:rPr>
-              <w:instrText xml:space="preserve"> PAGEREF _Toc401764736 \h </w:instrText>
+              <w:instrText xml:space="preserve"> PAGEREF _Toc401773109 \h </w:instrText>
             </w:r>
             <w:r>
               <w:rPr>
@@ -1285,7 +1285,7 @@
               <w:noProof/>
             </w:rPr>
           </w:pPr>
-          <w:hyperlink w:anchor="_Toc401764737" w:history="1">
+          <w:hyperlink w:anchor="_Toc401773110" w:history="1">
             <w:r>
               <w:rPr>
                 <w:rStyle w:val="Hyperlink"/>
@@ -1325,7 +1325,7 @@
                 <w:noProof/>
                 <w:webHidden/>
               </w:rPr>
-              <w:instrText xml:space="preserve"> PAGEREF _Toc401764737 \h </w:instrText>
+              <w:instrText xml:space="preserve"> PAGEREF _Toc401773110 \h </w:instrText>
             </w:r>
             <w:r>
               <w:rPr>
@@ -1363,7 +1363,7 @@
               <w:noProof/>
             </w:rPr>
           </w:pPr>
-          <w:hyperlink w:anchor="_Toc401764738" w:history="1">
+          <w:hyperlink w:anchor="_Toc401773111" w:history="1">
             <w:r>
               <w:rPr>
                 <w:rStyle w:val="Hyperlink"/>
@@ -1403,7 +1403,7 @@
                 <w:noProof/>
                 <w:webHidden/>
               </w:rPr>
-              <w:instrText xml:space="preserve"> PAGEREF _Toc401764738 \h </w:instrText>
+              <w:instrText xml:space="preserve"> PAGEREF _Toc401773111 \h </w:instrText>
             </w:r>
             <w:r>
               <w:rPr>
@@ -1441,7 +1441,7 @@
               <w:noProof/>
             </w:rPr>
           </w:pPr>
-          <w:hyperlink w:anchor="_Toc401764739" w:history="1">
+          <w:hyperlink w:anchor="_Toc401773112" w:history="1">
             <w:r>
               <w:rPr>
                 <w:rStyle w:val="Hyperlink"/>
@@ -1481,7 +1481,7 @@
                 <w:noProof/>
                 <w:webHidden/>
               </w:rPr>
-              <w:instrText xml:space="preserve"> PAGEREF _Toc401764739 \h </w:instrText>
+              <w:instrText xml:space="preserve"> PAGEREF _Toc401773112 \h </w:instrText>
             </w:r>
             <w:r>
               <w:rPr>
@@ -1519,7 +1519,7 @@
               <w:noProof/>
             </w:rPr>
           </w:pPr>
-          <w:hyperlink w:anchor="_Toc401764740" w:history="1">
+          <w:hyperlink w:anchor="_Toc401773113" w:history="1">
             <w:r>
               <w:rPr>
                 <w:rStyle w:val="Hyperlink"/>
@@ -1559,7 +1559,7 @@
                 <w:noProof/>
                 <w:webHidden/>
               </w:rPr>
-              <w:instrText xml:space="preserve"> PAGEREF _Toc401764740 \h </w:instrText>
+              <w:instrText xml:space="preserve"> PAGEREF _Toc401773113 \h </w:instrText>
             </w:r>
             <w:r>
               <w:rPr>
@@ -1597,7 +1597,7 @@
               <w:noProof/>
             </w:rPr>
           </w:pPr>
-          <w:hyperlink w:anchor="_Toc401764741" w:history="1">
+          <w:hyperlink w:anchor="_Toc401773114" w:history="1">
             <w:r>
               <w:rPr>
                 <w:rStyle w:val="Hyperlink"/>
@@ -1637,7 +1637,7 @@
                 <w:noProof/>
                 <w:webHidden/>
               </w:rPr>
-              <w:instrText xml:space="preserve"> PAGEREF _Toc401764741 \h </w:instrText>
+              <w:instrText xml:space="preserve"> PAGEREF _Toc401773114 \h </w:instrText>
             </w:r>
             <w:r>
               <w:rPr>
@@ -1675,7 +1675,7 @@
               <w:noProof/>
             </w:rPr>
           </w:pPr>
-          <w:hyperlink w:anchor="_Toc401764742" w:history="1">
+          <w:hyperlink w:anchor="_Toc401773115" w:history="1">
             <w:r>
               <w:rPr>
                 <w:rStyle w:val="Hyperlink"/>
@@ -1715,7 +1715,7 @@
                 <w:noProof/>
                 <w:webHidden/>
               </w:rPr>
-              <w:instrText xml:space="preserve"> PAGEREF _Toc401764742 \h </w:instrText>
+              <w:instrText xml:space="preserve"> PAGEREF _Toc401773115 \h </w:instrText>
             </w:r>
             <w:r>
               <w:rPr>
@@ -1753,7 +1753,7 @@
               <w:noProof/>
             </w:rPr>
           </w:pPr>
-          <w:hyperlink w:anchor="_Toc401764743" w:history="1">
+          <w:hyperlink w:anchor="_Toc401773116" w:history="1">
             <w:r>
               <w:rPr>
                 <w:rStyle w:val="Hyperlink"/>
@@ -1793,7 +1793,7 @@
                 <w:noProof/>
                 <w:webHidden/>
               </w:rPr>
-              <w:instrText xml:space="preserve"> PAGEREF _Toc401764743 \h </w:instrText>
+              <w:instrText xml:space="preserve"> PAGEREF _Toc401773116 \h </w:instrText>
             </w:r>
             <w:r>
               <w:rPr>
@@ -1831,7 +1831,7 @@
               <w:noProof/>
             </w:rPr>
           </w:pPr>
-          <w:hyperlink w:anchor="_Toc401764744" w:history="1">
+          <w:hyperlink w:anchor="_Toc401773117" w:history="1">
             <w:r>
               <w:rPr>
                 <w:rStyle w:val="Hyperlink"/>
@@ -1871,7 +1871,7 @@
                 <w:noProof/>
                 <w:webHidden/>
               </w:rPr>
-              <w:instrText xml:space="preserve"> PAGEREF _Toc401764744 \h </w:instrText>
+              <w:instrText xml:space="preserve"> PAGEREF _Toc401773117 \h </w:instrText>
             </w:r>
             <w:r>
               <w:rPr>
@@ -1909,7 +1909,7 @@
               <w:noProof/>
             </w:rPr>
           </w:pPr>
-          <w:hyperlink w:anchor="_Toc401764745" w:history="1">
+          <w:hyperlink w:anchor="_Toc401773118" w:history="1">
             <w:r>
               <w:rPr>
                 <w:rStyle w:val="Hyperlink"/>
@@ -1949,7 +1949,7 @@
                 <w:noProof/>
                 <w:webHidden/>
               </w:rPr>
-              <w:instrText xml:space="preserve"> PAGEREF _Toc401764745 \h </w:instrText>
+              <w:instrText xml:space="preserve"> PAGEREF _Toc401773118 \h </w:instrText>
             </w:r>
             <w:r>
               <w:rPr>
@@ -1987,7 +1987,7 @@
               <w:noProof/>
             </w:rPr>
           </w:pPr>
-          <w:hyperlink w:anchor="_Toc401764746" w:history="1">
+          <w:hyperlink w:anchor="_Toc401773119" w:history="1">
             <w:r>
               <w:rPr>
                 <w:rStyle w:val="Hyperlink"/>
@@ -2027,7 +2027,7 @@
                 <w:noProof/>
                 <w:webHidden/>
               </w:rPr>
-              <w:instrText xml:space="preserve"> PAGEREF _Toc401764746 \h </w:instrText>
+              <w:instrText xml:space="preserve"> PAGEREF _Toc401773119 \h </w:instrText>
             </w:r>
             <w:r>
               <w:rPr>
@@ -2065,7 +2065,7 @@
               <w:noProof/>
             </w:rPr>
           </w:pPr>
-          <w:hyperlink w:anchor="_Toc401764747" w:history="1">
+          <w:hyperlink w:anchor="_Toc401773120" w:history="1">
             <w:r>
               <w:rPr>
                 <w:rStyle w:val="Hyperlink"/>
@@ -2105,7 +2105,7 @@
                 <w:noProof/>
                 <w:webHidden/>
               </w:rPr>
-              <w:instrText xml:space="preserve"> PAGEREF _Toc401764747 \h </w:instrText>
+              <w:instrText xml:space="preserve"> PAGEREF _Toc401773120 \h </w:instrText>
             </w:r>
             <w:r>
               <w:rPr>
@@ -2143,7 +2143,7 @@
               <w:noProof/>
             </w:rPr>
           </w:pPr>
-          <w:hyperlink w:anchor="_Toc401764748" w:history="1">
+          <w:hyperlink w:anchor="_Toc401773121" w:history="1">
             <w:r>
               <w:rPr>
                 <w:rStyle w:val="Hyperlink"/>
@@ -2183,7 +2183,7 @@
                 <w:noProof/>
                 <w:webHidden/>
               </w:rPr>
-              <w:instrText xml:space="preserve"> PAGEREF _Toc401764748 \h </w:instrText>
+              <w:instrText xml:space="preserve"> PAGEREF _Toc401773121 \h </w:instrText>
             </w:r>
             <w:r>
               <w:rPr>
@@ -2221,7 +2221,7 @@
               <w:noProof/>
             </w:rPr>
           </w:pPr>
-          <w:hyperlink w:anchor="_Toc401764749" w:history="1">
+          <w:hyperlink w:anchor="_Toc401773122" w:history="1">
             <w:r>
               <w:rPr>
                 <w:rStyle w:val="Hyperlink"/>
@@ -2261,7 +2261,7 @@
                 <w:noProof/>
                 <w:webHidden/>
               </w:rPr>
-              <w:instrText xml:space="preserve"> PAGEREF _Toc401764749 \h </w:instrText>
+              <w:instrText xml:space="preserve"> PAGEREF _Toc401773122 \h </w:instrText>
             </w:r>
             <w:r>
               <w:rPr>
@@ -2299,7 +2299,7 @@
               <w:noProof/>
             </w:rPr>
           </w:pPr>
-          <w:hyperlink w:anchor="_Toc401764750" w:history="1">
+          <w:hyperlink w:anchor="_Toc401773123" w:history="1">
             <w:r>
               <w:rPr>
                 <w:rStyle w:val="Hyperlink"/>
@@ -2339,7 +2339,7 @@
                 <w:noProof/>
                 <w:webHidden/>
               </w:rPr>
-              <w:instrText xml:space="preserve"> PAGEREF _Toc401764750 \h </w:instrText>
+              <w:instrText xml:space="preserve"> PAGEREF _Toc401773123 \h </w:instrText>
             </w:r>
             <w:r>
               <w:rPr>
@@ -2377,7 +2377,7 @@
               <w:noProof/>
             </w:rPr>
           </w:pPr>
-          <w:hyperlink w:anchor="_Toc401764751" w:history="1">
+          <w:hyperlink w:anchor="_Toc401773124" w:history="1">
             <w:r>
               <w:rPr>
                 <w:rStyle w:val="Hyperlink"/>
@@ -2417,7 +2417,7 @@
                 <w:noProof/>
                 <w:webHidden/>
               </w:rPr>
-              <w:instrText xml:space="preserve"> PAGEREF _Toc401764751 \h </w:instrText>
+              <w:instrText xml:space="preserve"> PAGEREF _Toc401773124 \h </w:instrText>
             </w:r>
             <w:r>
               <w:rPr>
@@ -2455,7 +2455,7 @@
               <w:noProof/>
             </w:rPr>
           </w:pPr>
-          <w:hyperlink w:anchor="_Toc401764752" w:history="1">
+          <w:hyperlink w:anchor="_Toc401773125" w:history="1">
             <w:r>
               <w:rPr>
                 <w:rStyle w:val="Hyperlink"/>
@@ -2495,7 +2495,7 @@
                 <w:noProof/>
                 <w:webHidden/>
               </w:rPr>
-              <w:instrText xml:space="preserve"> PAGEREF _Toc401764752 \h </w:instrText>
+              <w:instrText xml:space="preserve"> PAGEREF _Toc401773125 \h </w:instrText>
             </w:r>
             <w:r>
               <w:rPr>
@@ -2533,7 +2533,7 @@
               <w:noProof/>
             </w:rPr>
           </w:pPr>
-          <w:hyperlink w:anchor="_Toc401764753" w:history="1">
+          <w:hyperlink w:anchor="_Toc401773126" w:history="1">
             <w:r>
               <w:rPr>
                 <w:rStyle w:val="Hyperlink"/>
@@ -2573,7 +2573,7 @@
                 <w:noProof/>
                 <w:webHidden/>
               </w:rPr>
-              <w:instrText xml:space="preserve"> PAGEREF _Toc401764753 \h </w:instrText>
+              <w:instrText xml:space="preserve"> PAGEREF _Toc401773126 \h </w:instrText>
             </w:r>
             <w:r>
               <w:rPr>
@@ -2611,7 +2611,7 @@
               <w:noProof/>
             </w:rPr>
           </w:pPr>
-          <w:hyperlink w:anchor="_Toc401764754" w:history="1">
+          <w:hyperlink w:anchor="_Toc401773127" w:history="1">
             <w:r>
               <w:rPr>
                 <w:rStyle w:val="Hyperlink"/>
@@ -2651,7 +2651,7 @@
                 <w:noProof/>
                 <w:webHidden/>
               </w:rPr>
-              <w:instrText xml:space="preserve"> PAGEREF _Toc401764754 \h </w:instrText>
+              <w:instrText xml:space="preserve"> PAGEREF _Toc401773127 \h </w:instrText>
             </w:r>
             <w:r>
               <w:rPr>
@@ -2689,7 +2689,7 @@
               <w:noProof/>
             </w:rPr>
           </w:pPr>
-          <w:hyperlink w:anchor="_Toc401764755" w:history="1">
+          <w:hyperlink w:anchor="_Toc401773128" w:history="1">
             <w:r>
               <w:rPr>
                 <w:rStyle w:val="Hyperlink"/>
@@ -2729,7 +2729,7 @@
                 <w:noProof/>
                 <w:webHidden/>
               </w:rPr>
-              <w:instrText xml:space="preserve"> PAGEREF _Toc401764755 \h </w:instrText>
+              <w:instrText xml:space="preserve"> PAGEREF _Toc401773128 \h </w:instrText>
             </w:r>
             <w:r>
               <w:rPr>
@@ -2767,7 +2767,7 @@
               <w:noProof/>
             </w:rPr>
           </w:pPr>
-          <w:hyperlink w:anchor="_Toc401764756" w:history="1">
+          <w:hyperlink w:anchor="_Toc401773129" w:history="1">
             <w:r>
               <w:rPr>
                 <w:rStyle w:val="Hyperlink"/>
@@ -2807,7 +2807,7 @@
                 <w:noProof/>
                 <w:webHidden/>
               </w:rPr>
-              <w:instrText xml:space="preserve"> PAGEREF _Toc401764756 \h </w:instrText>
+              <w:instrText xml:space="preserve"> PAGEREF _Toc401773129 \h </w:instrText>
             </w:r>
             <w:r>
               <w:rPr>
@@ -2845,7 +2845,7 @@
               <w:noProof/>
             </w:rPr>
           </w:pPr>
-          <w:hyperlink w:anchor="_Toc401764757" w:history="1">
+          <w:hyperlink w:anchor="_Toc401773130" w:history="1">
             <w:r>
               <w:rPr>
                 <w:rStyle w:val="Hyperlink"/>
@@ -2885,7 +2885,7 @@
                 <w:noProof/>
                 <w:webHidden/>
               </w:rPr>
-              <w:instrText xml:space="preserve"> PAGEREF _Toc401764757 \h </w:instrText>
+              <w:instrText xml:space="preserve"> PAGEREF _Toc401773130 \h </w:instrText>
             </w:r>
             <w:r>
               <w:rPr>
@@ -2923,7 +2923,7 @@
               <w:noProof/>
             </w:rPr>
           </w:pPr>
-          <w:hyperlink w:anchor="_Toc401764758" w:history="1">
+          <w:hyperlink w:anchor="_Toc401773131" w:history="1">
             <w:r>
               <w:rPr>
                 <w:rStyle w:val="Hyperlink"/>
@@ -2963,7 +2963,7 @@
                 <w:noProof/>
                 <w:webHidden/>
               </w:rPr>
-              <w:instrText xml:space="preserve"> PAGEREF _Toc401764758 \h </w:instrText>
+              <w:instrText xml:space="preserve"> PAGEREF _Toc401773131 \h </w:instrText>
             </w:r>
             <w:r>
               <w:rPr>
@@ -3001,7 +3001,7 @@
               <w:noProof/>
             </w:rPr>
           </w:pPr>
-          <w:hyperlink w:anchor="_Toc401764759" w:history="1">
+          <w:hyperlink w:anchor="_Toc401773132" w:history="1">
             <w:r>
               <w:rPr>
                 <w:rStyle w:val="Hyperlink"/>
@@ -3041,7 +3041,7 @@
                 <w:noProof/>
                 <w:webHidden/>
               </w:rPr>
-              <w:instrText xml:space="preserve"> PAGEREF _Toc401764759 \h </w:instrText>
+              <w:instrText xml:space="preserve"> PAGEREF _Toc401773132 \h </w:instrText>
             </w:r>
             <w:r>
               <w:rPr>
@@ -3079,7 +3079,7 @@
               <w:noProof/>
             </w:rPr>
           </w:pPr>
-          <w:hyperlink w:anchor="_Toc401764760" w:history="1">
+          <w:hyperlink w:anchor="_Toc401773133" w:history="1">
             <w:r>
               <w:rPr>
                 <w:rStyle w:val="Hyperlink"/>
@@ -3119,7 +3119,7 @@
                 <w:noProof/>
                 <w:webHidden/>
               </w:rPr>
-              <w:instrText xml:space="preserve"> PAGEREF _Toc401764760 \h </w:instrText>
+              <w:instrText xml:space="preserve"> PAGEREF _Toc401773133 \h </w:instrText>
             </w:r>
             <w:r>
               <w:rPr>
@@ -3157,7 +3157,7 @@
               <w:noProof/>
             </w:rPr>
           </w:pPr>
-          <w:hyperlink w:anchor="_Toc401764761" w:history="1">
+          <w:hyperlink w:anchor="_Toc401773134" w:history="1">
             <w:r>
               <w:rPr>
                 <w:rStyle w:val="Hyperlink"/>
@@ -3197,7 +3197,7 @@
                 <w:noProof/>
                 <w:webHidden/>
               </w:rPr>
-              <w:instrText xml:space="preserve"> PAGEREF _Toc401764761 \h </w:instrText>
+              <w:instrText xml:space="preserve"> PAGEREF _Toc401773134 \h </w:instrText>
             </w:r>
             <w:r>
               <w:rPr>
@@ -3235,7 +3235,7 @@
               <w:noProof/>
             </w:rPr>
           </w:pPr>
-          <w:hyperlink w:anchor="_Toc401764762" w:history="1">
+          <w:hyperlink w:anchor="_Toc401773135" w:history="1">
             <w:r>
               <w:rPr>
                 <w:rStyle w:val="Hyperlink"/>
@@ -3275,7 +3275,7 @@
                 <w:noProof/>
                 <w:webHidden/>
               </w:rPr>
-              <w:instrText xml:space="preserve"> PAGEREF _Toc401764762 \h </w:instrText>
+              <w:instrText xml:space="preserve"> PAGEREF _Toc401773135 \h </w:instrText>
             </w:r>
             <w:r>
               <w:rPr>
@@ -3313,7 +3313,7 @@
               <w:noProof/>
             </w:rPr>
           </w:pPr>
-          <w:hyperlink w:anchor="_Toc401764763" w:history="1">
+          <w:hyperlink w:anchor="_Toc401773136" w:history="1">
             <w:r>
               <w:rPr>
                 <w:rStyle w:val="Hyperlink"/>
@@ -3353,7 +3353,7 @@
                 <w:noProof/>
                 <w:webHidden/>
               </w:rPr>
-              <w:instrText xml:space="preserve"> PAGEREF _Toc401764763 \h </w:instrText>
+              <w:instrText xml:space="preserve"> PAGEREF _Toc401773136 \h </w:instrText>
             </w:r>
             <w:r>
               <w:rPr>
@@ -3391,7 +3391,7 @@
               <w:noProof/>
             </w:rPr>
           </w:pPr>
-          <w:hyperlink w:anchor="_Toc401764764" w:history="1">
+          <w:hyperlink w:anchor="_Toc401773137" w:history="1">
             <w:r>
               <w:rPr>
                 <w:rStyle w:val="Hyperlink"/>
@@ -3431,7 +3431,7 @@
                 <w:noProof/>
                 <w:webHidden/>
               </w:rPr>
-              <w:instrText xml:space="preserve"> PAGEREF _Toc401764764 \h </w:instrText>
+              <w:instrText xml:space="preserve"> PAGEREF _Toc401773137 \h </w:instrText>
             </w:r>
             <w:r>
               <w:rPr>
@@ -3469,7 +3469,7 @@
               <w:noProof/>
             </w:rPr>
           </w:pPr>
-          <w:hyperlink w:anchor="_Toc401764765" w:history="1">
+          <w:hyperlink w:anchor="_Toc401773138" w:history="1">
             <w:r>
               <w:rPr>
                 <w:rStyle w:val="Hyperlink"/>
@@ -3509,7 +3509,7 @@
                 <w:noProof/>
                 <w:webHidden/>
               </w:rPr>
-              <w:instrText xml:space="preserve"> PAGEREF _Toc401764765 \h </w:instrText>
+              <w:instrText xml:space="preserve"> PAGEREF _Toc401773138 \h </w:instrText>
             </w:r>
             <w:r>
               <w:rPr>
@@ -3547,7 +3547,7 @@
               <w:noProof/>
             </w:rPr>
           </w:pPr>
-          <w:hyperlink w:anchor="_Toc401764766" w:history="1">
+          <w:hyperlink w:anchor="_Toc401773139" w:history="1">
             <w:r>
               <w:rPr>
                 <w:rStyle w:val="Hyperlink"/>
@@ -3587,7 +3587,7 @@
                 <w:noProof/>
                 <w:webHidden/>
               </w:rPr>
-              <w:instrText xml:space="preserve"> PAGEREF _Toc401764766 \h </w:instrText>
+              <w:instrText xml:space="preserve"> PAGEREF _Toc401773139 \h </w:instrText>
             </w:r>
             <w:r>
               <w:rPr>
@@ -3625,7 +3625,7 @@
               <w:noProof/>
             </w:rPr>
           </w:pPr>
-          <w:hyperlink w:anchor="_Toc401764767" w:history="1">
+          <w:hyperlink w:anchor="_Toc401773140" w:history="1">
             <w:r>
               <w:rPr>
                 <w:rStyle w:val="Hyperlink"/>
@@ -3665,7 +3665,7 @@
                 <w:noProof/>
                 <w:webHidden/>
               </w:rPr>
-              <w:instrText xml:space="preserve"> PAGEREF _Toc401764767 \h </w:instrText>
+              <w:instrText xml:space="preserve"> PAGEREF _Toc401773140 \h </w:instrText>
             </w:r>
             <w:r>
               <w:rPr>
@@ -3736,7 +3736,7 @@
       <w:pPr>
         <w:pStyle w:val="Heading1"/>
       </w:pPr>
-      <w:bookmarkStart w:id="4" w:name="_Toc401764727"/>
+      <w:bookmarkStart w:id="4" w:name="_Toc401773100"/>
       <w:r>
         <w:lastRenderedPageBreak/>
         <w:t>VERSION HISTORY</w:t>
@@ -5688,7 +5688,7 @@
       <w:pPr>
         <w:pStyle w:val="Heading1"/>
       </w:pPr>
-      <w:bookmarkStart w:id="5" w:name="_Toc401764728"/>
+      <w:bookmarkStart w:id="5" w:name="_Toc401773101"/>
       <w:r>
         <w:lastRenderedPageBreak/>
         <w:t>INTRODUCTION</w:t>
@@ -5786,7 +5786,7 @@
         <w:pStyle w:val="Heading2"/>
       </w:pPr>
       <w:bookmarkStart w:id="6" w:name="h.d0qrpbiqemsr" w:colFirst="0" w:colLast="0"/>
-      <w:bookmarkStart w:id="7" w:name="_Toc401764729"/>
+      <w:bookmarkStart w:id="7" w:name="_Toc401773102"/>
       <w:bookmarkEnd w:id="6"/>
       <w:r>
         <w:t>Project Background</w:t>
@@ -5841,7 +5841,25 @@
             <w:sz w:val="28"/>
             <w:szCs w:val="28"/>
           </w:rPr>
-          <w:t>Telerik Student S</w:t>
+          <w:t>Telerik</w:t>
+        </w:r>
+        <w:r>
+          <w:rPr>
+            <w:rStyle w:val="Hyperlink"/>
+            <w:rFonts w:asciiTheme="minorHAnsi" w:hAnsiTheme="minorHAnsi" w:cstheme="minorHAnsi"/>
+            <w:sz w:val="28"/>
+            <w:szCs w:val="28"/>
+          </w:rPr>
+          <w:t xml:space="preserve"> Academy</w:t>
+        </w:r>
+        <w:r>
+          <w:rPr>
+            <w:rStyle w:val="Hyperlink"/>
+            <w:rFonts w:asciiTheme="minorHAnsi" w:hAnsiTheme="minorHAnsi" w:cstheme="minorHAnsi"/>
+            <w:sz w:val="28"/>
+            <w:szCs w:val="28"/>
+          </w:rPr>
+          <w:t xml:space="preserve"> Student S</w:t>
         </w:r>
         <w:r>
           <w:rPr>
@@ -5868,7 +5886,7 @@
         <w:pStyle w:val="Heading2"/>
       </w:pPr>
       <w:bookmarkStart w:id="8" w:name="h.4bl2w0p2953o" w:colFirst="0" w:colLast="0"/>
-      <w:bookmarkStart w:id="9" w:name="_Toc401764730"/>
+      <w:bookmarkStart w:id="9" w:name="_Toc401773103"/>
       <w:bookmarkEnd w:id="8"/>
       <w:r>
         <w:t>Objectives</w:t>
@@ -5903,7 +5921,7 @@
         <w:pStyle w:val="Heading2"/>
       </w:pPr>
       <w:bookmarkStart w:id="10" w:name="h.y3410zoztnxj" w:colFirst="0" w:colLast="0"/>
-      <w:bookmarkStart w:id="11" w:name="_Toc401764731"/>
+      <w:bookmarkStart w:id="11" w:name="_Toc401773104"/>
       <w:bookmarkEnd w:id="10"/>
       <w:r>
         <w:t>Testing Strategy</w:t>
@@ -6006,7 +6024,7 @@
         <w:pStyle w:val="Heading2"/>
       </w:pPr>
       <w:bookmarkStart w:id="12" w:name="h.ghgqm8abum8r" w:colFirst="0" w:colLast="0"/>
-      <w:bookmarkStart w:id="13" w:name="_Toc401764732"/>
+      <w:bookmarkStart w:id="13" w:name="_Toc401773105"/>
       <w:bookmarkEnd w:id="12"/>
       <w:r>
         <w:t>Scope</w:t>
@@ -6159,7 +6177,7 @@
         <w:pStyle w:val="Heading2"/>
       </w:pPr>
       <w:bookmarkStart w:id="14" w:name="h.gy6mzljgn5g6" w:colFirst="0" w:colLast="0"/>
-      <w:bookmarkStart w:id="15" w:name="_Toc401764733"/>
+      <w:bookmarkStart w:id="15" w:name="_Toc401773106"/>
       <w:bookmarkEnd w:id="14"/>
       <w:r>
         <w:t>Reference Material</w:t>
@@ -6217,7 +6235,7 @@
         <w:pStyle w:val="Heading1"/>
       </w:pPr>
       <w:bookmarkStart w:id="16" w:name="h.pnz2pi6hp70h" w:colFirst="0" w:colLast="0"/>
-      <w:bookmarkStart w:id="17" w:name="_Toc401764734"/>
+      <w:bookmarkStart w:id="17" w:name="_Toc401773107"/>
       <w:bookmarkEnd w:id="16"/>
       <w:r>
         <w:t>FEATURES TO BE TESTED</w:t>
@@ -6269,7 +6287,7 @@
       <w:pPr>
         <w:pStyle w:val="Heading2"/>
       </w:pPr>
-      <w:bookmarkStart w:id="18" w:name="_Toc401764735"/>
+      <w:bookmarkStart w:id="18" w:name="_Toc401773108"/>
       <w:r>
         <w:t>Administration panel</w:t>
       </w:r>
@@ -6279,7 +6297,7 @@
       <w:pPr>
         <w:pStyle w:val="Heading3"/>
       </w:pPr>
-      <w:bookmarkStart w:id="19" w:name="_Toc401764736"/>
+      <w:bookmarkStart w:id="19" w:name="_Toc401773109"/>
       <w:r>
         <w:t>Evaluation modules</w:t>
       </w:r>
@@ -6684,7 +6702,7 @@
       <w:pPr>
         <w:pStyle w:val="Heading3"/>
       </w:pPr>
-      <w:bookmarkStart w:id="20" w:name="_Toc401764737"/>
+      <w:bookmarkStart w:id="20" w:name="_Toc401773110"/>
       <w:r>
         <w:lastRenderedPageBreak/>
         <w:t>Teamwork modules</w:t>
@@ -6943,7 +6961,7 @@
       <w:pPr>
         <w:pStyle w:val="Heading2"/>
       </w:pPr>
-      <w:bookmarkStart w:id="21" w:name="_Toc401764738"/>
+      <w:bookmarkStart w:id="21" w:name="_Toc401773111"/>
       <w:r>
         <w:t>User interface</w:t>
       </w:r>
@@ -7027,7 +7045,7 @@
           <w:sz w:val="28"/>
           <w:szCs w:val="28"/>
         </w:rPr>
-        <w:t xml:space="preserve"> Comments and Grading</w:t>
+        <w:t xml:space="preserve"> Evaluation</w:t>
       </w:r>
     </w:p>
     <w:p>
@@ -7063,7 +7081,7 @@
           <w:sz w:val="28"/>
           <w:szCs w:val="28"/>
         </w:rPr>
-        <w:t xml:space="preserve"> Evaluation</w:t>
+        <w:t xml:space="preserve"> Comments and Grading</w:t>
       </w:r>
     </w:p>
     <w:p>
@@ -7171,16 +7189,7 @@
           <w:sz w:val="28"/>
           <w:szCs w:val="28"/>
         </w:rPr>
-        <w:t xml:space="preserve"> Results </w:t>
-      </w:r>
-      <w:r>
-        <w:rPr>
-          <w:rFonts w:asciiTheme="minorHAnsi" w:hAnsiTheme="minorHAnsi" w:cstheme="minorHAnsi"/>
-          <w:color w:val="auto"/>
-          <w:sz w:val="28"/>
-          <w:szCs w:val="28"/>
-        </w:rPr>
-        <w:t>/ Exam Peer Review</w:t>
+        <w:t xml:space="preserve"> Evaluation</w:t>
       </w:r>
     </w:p>
     <w:p>
@@ -7216,7 +7225,16 @@
           <w:sz w:val="28"/>
           <w:szCs w:val="28"/>
         </w:rPr>
-        <w:t xml:space="preserve"> Evaluation</w:t>
+        <w:t xml:space="preserve"> Results </w:t>
+      </w:r>
+      <w:r>
+        <w:rPr>
+          <w:rFonts w:asciiTheme="minorHAnsi" w:hAnsiTheme="minorHAnsi" w:cstheme="minorHAnsi"/>
+          <w:color w:val="auto"/>
+          <w:sz w:val="28"/>
+          <w:szCs w:val="28"/>
+        </w:rPr>
+        <w:t>/ Exam Peer Review</w:t>
       </w:r>
     </w:p>
     <w:p>
@@ -7296,7 +7314,7 @@
         <w:pStyle w:val="Heading1"/>
       </w:pPr>
       <w:bookmarkStart w:id="22" w:name="h.vvzslpvlmz3m" w:colFirst="0" w:colLast="0"/>
-      <w:bookmarkStart w:id="23" w:name="_Toc401764739"/>
+      <w:bookmarkStart w:id="23" w:name="_Toc401773112"/>
       <w:bookmarkEnd w:id="22"/>
       <w:r>
         <w:t>FEATURES NOT TO BE TESTED</w:t>
@@ -7752,7 +7770,7 @@
         <w:pStyle w:val="Heading1"/>
       </w:pPr>
       <w:bookmarkStart w:id="24" w:name="h.99nxl6gvkt70" w:colFirst="0" w:colLast="0"/>
-      <w:bookmarkStart w:id="25" w:name="_Toc401764740"/>
+      <w:bookmarkStart w:id="25" w:name="_Toc401773113"/>
       <w:bookmarkEnd w:id="24"/>
       <w:r>
         <w:t xml:space="preserve">TESTING </w:t>
@@ -7792,7 +7810,7 @@
         <w:pStyle w:val="Heading2"/>
       </w:pPr>
       <w:bookmarkStart w:id="27" w:name="h.kxc0ose8u7s8" w:colFirst="0" w:colLast="0"/>
-      <w:bookmarkStart w:id="28" w:name="_Toc401764741"/>
+      <w:bookmarkStart w:id="28" w:name="_Toc401773114"/>
       <w:bookmarkEnd w:id="27"/>
       <w:r>
         <w:t xml:space="preserve">System </w:t>
@@ -7841,7 +7859,7 @@
       <w:pPr>
         <w:pStyle w:val="Heading3"/>
       </w:pPr>
-      <w:bookmarkStart w:id="29" w:name="_Toc401764742"/>
+      <w:bookmarkStart w:id="29" w:name="_Toc401773115"/>
       <w:r>
         <w:t>Functional Testin</w:t>
       </w:r>
@@ -8103,7 +8121,7 @@
       <w:pPr>
         <w:pStyle w:val="Heading3"/>
       </w:pPr>
-      <w:bookmarkStart w:id="30" w:name="_Toc401764743"/>
+      <w:bookmarkStart w:id="30" w:name="_Toc401773116"/>
       <w:r>
         <w:t>Non-functional Testing</w:t>
       </w:r>
@@ -8293,7 +8311,7 @@
       <w:pPr>
         <w:pStyle w:val="Heading3"/>
       </w:pPr>
-      <w:bookmarkStart w:id="31" w:name="_Toc401764744"/>
+      <w:bookmarkStart w:id="31" w:name="_Toc401773117"/>
       <w:r>
         <w:t>Regression Testing</w:t>
       </w:r>
@@ -8338,7 +8356,7 @@
       </w:pPr>
       <w:bookmarkStart w:id="32" w:name="h.kwjkfg87i5as" w:colFirst="0" w:colLast="0"/>
       <w:bookmarkStart w:id="33" w:name="h.sluvbfeiq9q4" w:colFirst="0" w:colLast="0"/>
-      <w:bookmarkStart w:id="34" w:name="_Toc401764745"/>
+      <w:bookmarkStart w:id="34" w:name="_Toc401773118"/>
       <w:bookmarkEnd w:id="32"/>
       <w:bookmarkEnd w:id="33"/>
       <w:r>
@@ -8406,7 +8424,7 @@
       <w:pPr>
         <w:pStyle w:val="Heading2"/>
       </w:pPr>
-      <w:bookmarkStart w:id="35" w:name="_Toc401764746"/>
+      <w:bookmarkStart w:id="35" w:name="_Toc401773119"/>
       <w:r>
         <w:t>Integration</w:t>
       </w:r>
@@ -8486,7 +8504,7 @@
       <w:pPr>
         <w:pStyle w:val="Heading1"/>
       </w:pPr>
-      <w:bookmarkStart w:id="40" w:name="_Toc401764747"/>
+      <w:bookmarkStart w:id="40" w:name="_Toc401773120"/>
       <w:r>
         <w:t>MEASURES AND METRICS</w:t>
       </w:r>
@@ -9014,7 +9032,7 @@
       <w:pPr>
         <w:pStyle w:val="Heading1"/>
       </w:pPr>
-      <w:bookmarkStart w:id="42" w:name="_Toc401764748"/>
+      <w:bookmarkStart w:id="42" w:name="_Toc401773121"/>
       <w:r>
         <w:t>SYSTEM TEST ENTRANCE / EXIT CRITERIA</w:t>
       </w:r>
@@ -9026,7 +9044,7 @@
       <w:pPr>
         <w:pStyle w:val="Heading2"/>
       </w:pPr>
-      <w:bookmarkStart w:id="44" w:name="_Toc401764749"/>
+      <w:bookmarkStart w:id="44" w:name="_Toc401773122"/>
       <w:r>
         <w:t>Entrance criteria</w:t>
       </w:r>
@@ -9142,7 +9160,7 @@
       <w:pPr>
         <w:pStyle w:val="Heading2"/>
       </w:pPr>
-      <w:bookmarkStart w:id="45" w:name="_Toc401764750"/>
+      <w:bookmarkStart w:id="45" w:name="_Toc401773123"/>
       <w:r>
         <w:t>Exit criteria</w:t>
       </w:r>
@@ -9283,7 +9301,7 @@
       <w:pPr>
         <w:pStyle w:val="Heading1"/>
       </w:pPr>
-      <w:bookmarkStart w:id="46" w:name="_Toc401764751"/>
+      <w:bookmarkStart w:id="46" w:name="_Toc401773124"/>
       <w:r>
         <w:t>PASS / FAIL CRITERIA</w:t>
       </w:r>
@@ -9319,7 +9337,7 @@
         <w:pStyle w:val="Heading2"/>
       </w:pPr>
       <w:bookmarkStart w:id="48" w:name="h.44y6lii7km75" w:colFirst="0" w:colLast="0"/>
-      <w:bookmarkStart w:id="49" w:name="_Toc401764752"/>
+      <w:bookmarkStart w:id="49" w:name="_Toc401773125"/>
       <w:bookmarkEnd w:id="48"/>
       <w:r>
         <w:t>Suspension Criteria</w:t>
@@ -9354,7 +9372,7 @@
         <w:pStyle w:val="Heading2"/>
       </w:pPr>
       <w:bookmarkStart w:id="50" w:name="h.9c3w3b587nah" w:colFirst="0" w:colLast="0"/>
-      <w:bookmarkStart w:id="51" w:name="_Toc401764753"/>
+      <w:bookmarkStart w:id="51" w:name="_Toc401773126"/>
       <w:bookmarkEnd w:id="50"/>
       <w:r>
         <w:t>Resumption Criteria</w:t>
@@ -9389,7 +9407,7 @@
         <w:pStyle w:val="Heading2"/>
       </w:pPr>
       <w:bookmarkStart w:id="52" w:name="h.q1bn5dowxtpk" w:colFirst="0" w:colLast="0"/>
-      <w:bookmarkStart w:id="53" w:name="_Toc401764754"/>
+      <w:bookmarkStart w:id="53" w:name="_Toc401773127"/>
       <w:bookmarkEnd w:id="52"/>
       <w:r>
         <w:t>Approval Criteria</w:t>
@@ -9423,7 +9441,7 @@
       <w:pPr>
         <w:pStyle w:val="Heading1"/>
       </w:pPr>
-      <w:bookmarkStart w:id="54" w:name="_Toc401764755"/>
+      <w:bookmarkStart w:id="54" w:name="_Toc401773128"/>
       <w:r>
         <w:lastRenderedPageBreak/>
         <w:t>TESTING PROCESS</w:t>
@@ -9436,7 +9454,7 @@
       <w:pPr>
         <w:pStyle w:val="Heading2"/>
       </w:pPr>
-      <w:bookmarkStart w:id="56" w:name="_Toc401764756"/>
+      <w:bookmarkStart w:id="56" w:name="_Toc401773129"/>
       <w:r>
         <w:t>Test Deliverables</w:t>
       </w:r>
@@ -9470,7 +9488,7 @@
         <w:pStyle w:val="Heading2"/>
       </w:pPr>
       <w:bookmarkStart w:id="57" w:name="h.so5tg2icj9n9" w:colFirst="0" w:colLast="0"/>
-      <w:bookmarkStart w:id="58" w:name="_Toc401764757"/>
+      <w:bookmarkStart w:id="58" w:name="_Toc401773130"/>
       <w:bookmarkEnd w:id="57"/>
       <w:r>
         <w:t>Testing Tasks</w:t>
@@ -9638,7 +9656,7 @@
         <w:pStyle w:val="Heading2"/>
       </w:pPr>
       <w:bookmarkStart w:id="59" w:name="h.3mvs6eo2guvm" w:colFirst="0" w:colLast="0"/>
-      <w:bookmarkStart w:id="60" w:name="_Toc401764758"/>
+      <w:bookmarkStart w:id="60" w:name="_Toc401773131"/>
       <w:bookmarkEnd w:id="59"/>
       <w:r>
         <w:t>Responsibilities</w:t>
@@ -9750,7 +9768,7 @@
         <w:pStyle w:val="Heading2"/>
       </w:pPr>
       <w:bookmarkStart w:id="61" w:name="h.9in70wct5ygf" w:colFirst="0" w:colLast="0"/>
-      <w:bookmarkStart w:id="62" w:name="_Toc401764759"/>
+      <w:bookmarkStart w:id="62" w:name="_Toc401773132"/>
       <w:bookmarkEnd w:id="61"/>
       <w:r>
         <w:t>Schedule</w:t>
@@ -10396,7 +10414,7 @@
       <w:pPr>
         <w:pStyle w:val="Heading1"/>
       </w:pPr>
-      <w:bookmarkStart w:id="64" w:name="_Toc401764760"/>
+      <w:bookmarkStart w:id="64" w:name="_Toc401773133"/>
       <w:r>
         <w:t>ENVIRONMENTAL REQUIREMENTS</w:t>
       </w:r>
@@ -10410,7 +10428,7 @@
       <w:pPr>
         <w:pStyle w:val="Heading2"/>
       </w:pPr>
-      <w:bookmarkStart w:id="67" w:name="_Toc401764761"/>
+      <w:bookmarkStart w:id="67" w:name="_Toc401773134"/>
       <w:r>
         <w:t>Hardware</w:t>
       </w:r>
@@ -10517,7 +10535,7 @@
         <w:pStyle w:val="Heading2"/>
       </w:pPr>
       <w:bookmarkStart w:id="68" w:name="h.a0uhzr3s55sq" w:colFirst="0" w:colLast="0"/>
-      <w:bookmarkStart w:id="69" w:name="_Toc401764762"/>
+      <w:bookmarkStart w:id="69" w:name="_Toc401773135"/>
       <w:bookmarkEnd w:id="68"/>
       <w:r>
         <w:t>Software</w:t>
@@ -10607,7 +10625,7 @@
         <w:pStyle w:val="Heading2"/>
       </w:pPr>
       <w:bookmarkStart w:id="70" w:name="h.fea2hja26vvm" w:colFirst="0" w:colLast="0"/>
-      <w:bookmarkStart w:id="71" w:name="_Toc401764763"/>
+      <w:bookmarkStart w:id="71" w:name="_Toc401773136"/>
       <w:bookmarkEnd w:id="70"/>
       <w:r>
         <w:t>Security</w:t>
@@ -10661,7 +10679,7 @@
         <w:pStyle w:val="Heading2"/>
       </w:pPr>
       <w:bookmarkStart w:id="72" w:name="h.5zwpuyn7e457" w:colFirst="0" w:colLast="0"/>
-      <w:bookmarkStart w:id="73" w:name="_Toc401764764"/>
+      <w:bookmarkStart w:id="73" w:name="_Toc401773137"/>
       <w:bookmarkEnd w:id="72"/>
       <w:r>
         <w:t>Tools</w:t>
@@ -10855,7 +10873,7 @@
         <w:pStyle w:val="Heading2"/>
       </w:pPr>
       <w:bookmarkStart w:id="74" w:name="h.2e00dmng88a8" w:colFirst="0" w:colLast="0"/>
-      <w:bookmarkStart w:id="75" w:name="_Toc401764765"/>
+      <w:bookmarkStart w:id="75" w:name="_Toc401773138"/>
       <w:bookmarkEnd w:id="74"/>
       <w:r>
         <w:t>Risks and Assumptions</w:t>
@@ -10947,7 +10965,7 @@
       <w:pPr>
         <w:pStyle w:val="Heading1"/>
       </w:pPr>
-      <w:bookmarkStart w:id="76" w:name="_Toc401764766"/>
+      <w:bookmarkStart w:id="76" w:name="_Toc401773139"/>
       <w:r>
         <w:t>CHANGE MANAGEMENT PROCEDURES</w:t>
       </w:r>
@@ -11035,7 +11053,7 @@
       <w:pPr>
         <w:pStyle w:val="Heading1"/>
       </w:pPr>
-      <w:bookmarkStart w:id="78" w:name="_Toc401764767"/>
+      <w:bookmarkStart w:id="78" w:name="_Toc401773140"/>
       <w:r>
         <w:t>PLAN APPROVALS</w:t>
       </w:r>

</xml_diff>